<commit_message>
PROYECTO COMPLETO Y NOMBRES
</commit_message>
<xml_diff>
--- a/PROYECTO ANALISIS.docx
+++ b/PROYECTO ANALISIS.docx
@@ -62,6 +62,13 @@
           <w:b/>
         </w:rPr>
       </w:pPr>
+      <w:r>
+        <w:rPr>
+          <w:rFonts w:ascii="Arial" w:hAnsi="Arial" w:cs="Arial"/>
+          <w:noProof/>
+        </w:rPr>
+        <w:br/>
+      </w:r>
       <w:r>
         <w:rPr>
           <w:rFonts w:ascii="Arial" w:hAnsi="Arial" w:cs="Arial"/>
@@ -281,7 +288,72 @@
           <w:rFonts w:ascii="Arial" w:hAnsi="Arial" w:cs="Arial"/>
           <w:b/>
         </w:rPr>
-        <w:t>NOMBRES Y APELLIDOS</w:t>
+        <w:t xml:space="preserve">Alex Omar </w:t>
+      </w:r>
+      <w:r>
+        <w:rPr>
+          <w:rFonts w:ascii="Arial" w:hAnsi="Arial" w:cs="Arial"/>
+          <w:b/>
+        </w:rPr>
+        <w:t>T</w:t>
+      </w:r>
+      <w:r>
+        <w:rPr>
+          <w:rFonts w:ascii="Arial" w:hAnsi="Arial" w:cs="Arial"/>
+          <w:b/>
+        </w:rPr>
+        <w:t xml:space="preserve">zul </w:t>
+      </w:r>
+      <w:proofErr w:type="spellStart"/>
+      <w:r>
+        <w:rPr>
+          <w:rFonts w:ascii="Arial" w:hAnsi="Arial" w:cs="Arial"/>
+          <w:b/>
+        </w:rPr>
+        <w:t>Tax</w:t>
+      </w:r>
+      <w:proofErr w:type="spellEnd"/>
+      <w:r>
+        <w:rPr>
+          <w:rFonts w:ascii="Arial" w:hAnsi="Arial" w:cs="Arial"/>
+          <w:b/>
+        </w:rPr>
+        <w:t xml:space="preserve"> </w:t>
+      </w:r>
+      <w:r>
+        <w:rPr>
+          <w:rFonts w:ascii="Arial" w:hAnsi="Arial" w:cs="Arial"/>
+          <w:b/>
+        </w:rPr>
+        <w:tab/>
+      </w:r>
+      <w:r>
+        <w:rPr>
+          <w:rFonts w:ascii="Arial" w:hAnsi="Arial" w:cs="Arial"/>
+          <w:b/>
+        </w:rPr>
+        <w:tab/>
+      </w:r>
+      <w:r>
+        <w:rPr>
+          <w:rFonts w:ascii="Arial" w:hAnsi="Arial" w:cs="Arial"/>
+          <w:b/>
+        </w:rPr>
+        <w:tab/>
+      </w:r>
+      <w:r>
+        <w:rPr>
+          <w:rFonts w:ascii="Arial" w:hAnsi="Arial" w:cs="Arial"/>
+          <w:b/>
+        </w:rPr>
+        <w:tab/>
+      </w:r>
+      <w:r>
+        <w:rPr>
+          <w:rFonts w:ascii="Arial" w:hAnsi="Arial" w:cs="Arial"/>
+          <w:b/>
+        </w:rPr>
+        <w:t>1587217</w:t>
       </w:r>
     </w:p>
     <w:p>
@@ -298,7 +370,67 @@
           <w:rFonts w:ascii="Arial" w:hAnsi="Arial" w:cs="Arial"/>
           <w:b/>
         </w:rPr>
-        <w:t>CARNÉ: 1571617</w:t>
+        <w:t xml:space="preserve">Elmer Gustavo </w:t>
+      </w:r>
+      <w:proofErr w:type="spellStart"/>
+      <w:r>
+        <w:rPr>
+          <w:rFonts w:ascii="Arial" w:hAnsi="Arial" w:cs="Arial"/>
+          <w:b/>
+        </w:rPr>
+        <w:t>Pú</w:t>
+      </w:r>
+      <w:proofErr w:type="spellEnd"/>
+      <w:r>
+        <w:rPr>
+          <w:rFonts w:ascii="Arial" w:hAnsi="Arial" w:cs="Arial"/>
+          <w:b/>
+        </w:rPr>
+        <w:t xml:space="preserve"> </w:t>
+      </w:r>
+      <w:proofErr w:type="spellStart"/>
+      <w:r>
+        <w:rPr>
+          <w:rFonts w:ascii="Arial" w:hAnsi="Arial" w:cs="Arial"/>
+          <w:b/>
+        </w:rPr>
+        <w:t>Tzunux</w:t>
+      </w:r>
+      <w:proofErr w:type="spellEnd"/>
+      <w:r>
+        <w:rPr>
+          <w:rFonts w:ascii="Arial" w:hAnsi="Arial" w:cs="Arial"/>
+          <w:b/>
+        </w:rPr>
+        <w:t xml:space="preserve"> </w:t>
+      </w:r>
+      <w:r>
+        <w:rPr>
+          <w:rFonts w:ascii="Arial" w:hAnsi="Arial" w:cs="Arial"/>
+          <w:b/>
+        </w:rPr>
+        <w:tab/>
+      </w:r>
+      <w:r>
+        <w:rPr>
+          <w:rFonts w:ascii="Arial" w:hAnsi="Arial" w:cs="Arial"/>
+          <w:b/>
+        </w:rPr>
+        <w:tab/>
+      </w:r>
+      <w:r>
+        <w:rPr>
+          <w:rFonts w:ascii="Arial" w:hAnsi="Arial" w:cs="Arial"/>
+          <w:b/>
+        </w:rPr>
+        <w:tab/>
+      </w:r>
+      <w:r>
+        <w:rPr>
+          <w:rFonts w:ascii="Arial" w:hAnsi="Arial" w:cs="Arial"/>
+          <w:b/>
+        </w:rPr>
+        <w:t xml:space="preserve"> 1535017</w:t>
       </w:r>
     </w:p>
     <w:p>
@@ -310,6 +442,50 @@
           <w:b/>
         </w:rPr>
       </w:pPr>
+      <w:r>
+        <w:rPr>
+          <w:rFonts w:ascii="Arial" w:hAnsi="Arial" w:cs="Arial"/>
+          <w:b/>
+        </w:rPr>
+        <w:t xml:space="preserve">Dominga Del Rosario Gómez </w:t>
+      </w:r>
+      <w:proofErr w:type="spellStart"/>
+      <w:r>
+        <w:rPr>
+          <w:rFonts w:ascii="Arial" w:hAnsi="Arial" w:cs="Arial"/>
+          <w:b/>
+        </w:rPr>
+        <w:t>Sac</w:t>
+      </w:r>
+      <w:proofErr w:type="spellEnd"/>
+      <w:r>
+        <w:rPr>
+          <w:rFonts w:ascii="Arial" w:hAnsi="Arial" w:cs="Arial"/>
+          <w:b/>
+        </w:rPr>
+        <w:t>.</w:t>
+      </w:r>
+      <w:r>
+        <w:rPr>
+          <w:rFonts w:ascii="Arial" w:hAnsi="Arial" w:cs="Arial"/>
+          <w:b/>
+        </w:rPr>
+        <w:tab/>
+      </w:r>
+      <w:r>
+        <w:rPr>
+          <w:rFonts w:ascii="Arial" w:hAnsi="Arial" w:cs="Arial"/>
+          <w:b/>
+        </w:rPr>
+        <w:tab/>
+      </w:r>
+      <w:r>
+        <w:rPr>
+          <w:rFonts w:ascii="Arial" w:hAnsi="Arial" w:cs="Arial"/>
+          <w:b/>
+        </w:rPr>
+        <w:t xml:space="preserve"> 1643417</w:t>
+      </w:r>
     </w:p>
     <w:p>
       <w:pPr>
@@ -320,16 +496,44 @@
           <w:b/>
         </w:rPr>
       </w:pPr>
-    </w:p>
-    <w:p>
-      <w:pPr>
-        <w:spacing w:after="0" w:line="480" w:lineRule="auto"/>
-        <w:jc w:val="center"/>
+      <w:r>
         <w:rPr>
           <w:rFonts w:ascii="Arial" w:hAnsi="Arial" w:cs="Arial"/>
           <w:b/>
         </w:rPr>
-      </w:pPr>
+        <w:t xml:space="preserve">Fredy Mat </w:t>
+      </w:r>
+      <w:proofErr w:type="spellStart"/>
+      <w:r>
+        <w:rPr>
+          <w:rFonts w:ascii="Arial" w:hAnsi="Arial" w:cs="Arial"/>
+          <w:b/>
+        </w:rPr>
+        <w:t>Xhun</w:t>
+      </w:r>
+      <w:proofErr w:type="spellEnd"/>
+      <w:r>
+        <w:rPr>
+          <w:rFonts w:ascii="Arial" w:hAnsi="Arial" w:cs="Arial"/>
+          <w:b/>
+        </w:rPr>
+        <w:t xml:space="preserve"> Mateo Juan </w:t>
+      </w:r>
+      <w:r>
+        <w:rPr>
+          <w:rFonts w:ascii="Arial" w:hAnsi="Arial" w:cs="Arial"/>
+          <w:b/>
+        </w:rPr>
+        <w:tab/>
+      </w:r>
+      <w:r>
+        <w:rPr>
+          <w:rFonts w:ascii="Arial" w:hAnsi="Arial" w:cs="Arial"/>
+          <w:b/>
+        </w:rPr>
+        <w:tab/>
+        <w:t>1571617</w:t>
+      </w:r>
     </w:p>
     <w:p>
       <w:pPr>
@@ -501,7 +705,7 @@
             </w:rPr>
             <w:fldChar w:fldCharType="separate"/>
           </w:r>
-          <w:hyperlink w:anchor="_Toc70348214" w:history="1">
+          <w:hyperlink w:anchor="_Toc70348930" w:history="1">
             <w:r>
               <w:rPr>
                 <w:rStyle w:val="Hipervnculo"/>
@@ -531,7 +735,7 @@
                 <w:noProof/>
                 <w:webHidden/>
               </w:rPr>
-              <w:instrText xml:space="preserve"> PAGEREF _Toc70348214 \h </w:instrText>
+              <w:instrText xml:space="preserve"> PAGEREF _Toc70348930 \h </w:instrText>
             </w:r>
             <w:r>
               <w:rPr>
@@ -574,7 +778,7 @@
               <w:lang w:eastAsia="es-GT"/>
             </w:rPr>
           </w:pPr>
-          <w:hyperlink w:anchor="_Toc70348215" w:history="1">
+          <w:hyperlink w:anchor="_Toc70348931" w:history="1">
             <w:r>
               <w:rPr>
                 <w:rStyle w:val="Hipervnculo"/>
@@ -604,7 +808,7 @@
                 <w:noProof/>
                 <w:webHidden/>
               </w:rPr>
-              <w:instrText xml:space="preserve"> PAGEREF _Toc70348215 \h </w:instrText>
+              <w:instrText xml:space="preserve"> PAGEREF _Toc70348931 \h </w:instrText>
             </w:r>
             <w:r>
               <w:rPr>
@@ -647,7 +851,7 @@
               <w:lang w:eastAsia="es-GT"/>
             </w:rPr>
           </w:pPr>
-          <w:hyperlink w:anchor="_Toc70348216" w:history="1">
+          <w:hyperlink w:anchor="_Toc70348932" w:history="1">
             <w:r>
               <w:rPr>
                 <w:rStyle w:val="Hipervnculo"/>
@@ -677,7 +881,7 @@
                 <w:noProof/>
                 <w:webHidden/>
               </w:rPr>
-              <w:instrText xml:space="preserve"> PAGEREF _Toc70348216 \h </w:instrText>
+              <w:instrText xml:space="preserve"> PAGEREF _Toc70348932 \h </w:instrText>
             </w:r>
             <w:r>
               <w:rPr>
@@ -720,7 +924,7 @@
               <w:lang w:eastAsia="es-GT"/>
             </w:rPr>
           </w:pPr>
-          <w:hyperlink w:anchor="_Toc70348217" w:history="1">
+          <w:hyperlink w:anchor="_Toc70348933" w:history="1">
             <w:r>
               <w:rPr>
                 <w:rStyle w:val="Hipervnculo"/>
@@ -750,7 +954,7 @@
                 <w:noProof/>
                 <w:webHidden/>
               </w:rPr>
-              <w:instrText xml:space="preserve"> PAGEREF _Toc70348217 \h </w:instrText>
+              <w:instrText xml:space="preserve"> PAGEREF _Toc70348933 \h </w:instrText>
             </w:r>
             <w:r>
               <w:rPr>
@@ -793,7 +997,7 @@
               <w:lang w:eastAsia="es-GT"/>
             </w:rPr>
           </w:pPr>
-          <w:hyperlink w:anchor="_Toc70348218" w:history="1">
+          <w:hyperlink w:anchor="_Toc70348934" w:history="1">
             <w:r>
               <w:rPr>
                 <w:rStyle w:val="Hipervnculo"/>
@@ -823,7 +1027,7 @@
                 <w:noProof/>
                 <w:webHidden/>
               </w:rPr>
-              <w:instrText xml:space="preserve"> PAGEREF _Toc70348218 \h </w:instrText>
+              <w:instrText xml:space="preserve"> PAGEREF _Toc70348934 \h </w:instrText>
             </w:r>
             <w:r>
               <w:rPr>
@@ -866,7 +1070,7 @@
               <w:lang w:eastAsia="es-GT"/>
             </w:rPr>
           </w:pPr>
-          <w:hyperlink w:anchor="_Toc70348219" w:history="1">
+          <w:hyperlink w:anchor="_Toc70348935" w:history="1">
             <w:r>
               <w:rPr>
                 <w:rStyle w:val="Hipervnculo"/>
@@ -896,7 +1100,7 @@
                 <w:noProof/>
                 <w:webHidden/>
               </w:rPr>
-              <w:instrText xml:space="preserve"> PAGEREF _Toc70348219 \h </w:instrText>
+              <w:instrText xml:space="preserve"> PAGEREF _Toc70348935 \h </w:instrText>
             </w:r>
             <w:r>
               <w:rPr>
@@ -939,7 +1143,7 @@
               <w:lang w:eastAsia="es-GT"/>
             </w:rPr>
           </w:pPr>
-          <w:hyperlink w:anchor="_Toc70348220" w:history="1">
+          <w:hyperlink w:anchor="_Toc70348936" w:history="1">
             <w:r>
               <w:rPr>
                 <w:rStyle w:val="Hipervnculo"/>
@@ -970,7 +1174,7 @@
                 <w:noProof/>
                 <w:webHidden/>
               </w:rPr>
-              <w:instrText xml:space="preserve"> PAGEREF _Toc70348220 \h </w:instrText>
+              <w:instrText xml:space="preserve"> PAGEREF _Toc70348936 \h </w:instrText>
             </w:r>
             <w:r>
               <w:rPr>
@@ -1013,7 +1217,7 @@
               <w:lang w:eastAsia="es-GT"/>
             </w:rPr>
           </w:pPr>
-          <w:hyperlink w:anchor="_Toc70348221" w:history="1">
+          <w:hyperlink w:anchor="_Toc70348937" w:history="1">
             <w:r>
               <w:rPr>
                 <w:rStyle w:val="Hipervnculo"/>
@@ -1044,7 +1248,7 @@
                 <w:noProof/>
                 <w:webHidden/>
               </w:rPr>
-              <w:instrText xml:space="preserve"> PAGEREF _Toc70348221 \h </w:instrText>
+              <w:instrText xml:space="preserve"> PAGEREF _Toc70348937 \h </w:instrText>
             </w:r>
             <w:r>
               <w:rPr>
@@ -1087,7 +1291,7 @@
               <w:lang w:eastAsia="es-GT"/>
             </w:rPr>
           </w:pPr>
-          <w:hyperlink w:anchor="_Toc70348222" w:history="1">
+          <w:hyperlink w:anchor="_Toc70348938" w:history="1">
             <w:r>
               <w:rPr>
                 <w:rStyle w:val="Hipervnculo"/>
@@ -1118,7 +1322,7 @@
                 <w:noProof/>
                 <w:webHidden/>
               </w:rPr>
-              <w:instrText xml:space="preserve"> PAGEREF _Toc70348222 \h </w:instrText>
+              <w:instrText xml:space="preserve"> PAGEREF _Toc70348938 \h </w:instrText>
             </w:r>
             <w:r>
               <w:rPr>
@@ -1161,7 +1365,7 @@
               <w:lang w:eastAsia="es-GT"/>
             </w:rPr>
           </w:pPr>
-          <w:hyperlink w:anchor="_Toc70348223" w:history="1">
+          <w:hyperlink w:anchor="_Toc70348939" w:history="1">
             <w:r>
               <w:rPr>
                 <w:rStyle w:val="Hipervnculo"/>
@@ -1191,7 +1395,7 @@
                 <w:noProof/>
                 <w:webHidden/>
               </w:rPr>
-              <w:instrText xml:space="preserve"> PAGEREF _Toc70348223 \h </w:instrText>
+              <w:instrText xml:space="preserve"> PAGEREF _Toc70348939 \h </w:instrText>
             </w:r>
             <w:r>
               <w:rPr>
@@ -1234,7 +1438,7 @@
               <w:lang w:eastAsia="es-GT"/>
             </w:rPr>
           </w:pPr>
-          <w:hyperlink w:anchor="_Toc70348224" w:history="1">
+          <w:hyperlink w:anchor="_Toc70348940" w:history="1">
             <w:r>
               <w:rPr>
                 <w:rStyle w:val="Hipervnculo"/>
@@ -1264,7 +1468,7 @@
                 <w:noProof/>
                 <w:webHidden/>
               </w:rPr>
-              <w:instrText xml:space="preserve"> PAGEREF _Toc70348224 \h </w:instrText>
+              <w:instrText xml:space="preserve"> PAGEREF _Toc70348940 \h </w:instrText>
             </w:r>
             <w:r>
               <w:rPr>
@@ -1307,7 +1511,7 @@
               <w:lang w:eastAsia="es-GT"/>
             </w:rPr>
           </w:pPr>
-          <w:hyperlink w:anchor="_Toc70348225" w:history="1">
+          <w:hyperlink w:anchor="_Toc70348941" w:history="1">
             <w:r>
               <w:rPr>
                 <w:rStyle w:val="Hipervnculo"/>
@@ -1337,7 +1541,7 @@
                 <w:noProof/>
                 <w:webHidden/>
               </w:rPr>
-              <w:instrText xml:space="preserve"> PAGEREF _Toc70348225 \h </w:instrText>
+              <w:instrText xml:space="preserve"> PAGEREF _Toc70348941 \h </w:instrText>
             </w:r>
             <w:r>
               <w:rPr>
@@ -1380,7 +1584,7 @@
               <w:lang w:eastAsia="es-GT"/>
             </w:rPr>
           </w:pPr>
-          <w:hyperlink w:anchor="_Toc70348226" w:history="1">
+          <w:hyperlink w:anchor="_Toc70348942" w:history="1">
             <w:r>
               <w:rPr>
                 <w:rStyle w:val="Hipervnculo"/>
@@ -1410,7 +1614,7 @@
                 <w:noProof/>
                 <w:webHidden/>
               </w:rPr>
-              <w:instrText xml:space="preserve"> PAGEREF _Toc70348226 \h </w:instrText>
+              <w:instrText xml:space="preserve"> PAGEREF _Toc70348942 \h </w:instrText>
             </w:r>
             <w:r>
               <w:rPr>
@@ -1453,7 +1657,7 @@
               <w:lang w:eastAsia="es-GT"/>
             </w:rPr>
           </w:pPr>
-          <w:hyperlink w:anchor="_Toc70348227" w:history="1">
+          <w:hyperlink w:anchor="_Toc70348943" w:history="1">
             <w:r>
               <w:rPr>
                 <w:rStyle w:val="Hipervnculo"/>
@@ -1483,7 +1687,7 @@
                 <w:noProof/>
                 <w:webHidden/>
               </w:rPr>
-              <w:instrText xml:space="preserve"> PAGEREF _Toc70348227 \h </w:instrText>
+              <w:instrText xml:space="preserve"> PAGEREF _Toc70348943 \h </w:instrText>
             </w:r>
             <w:r>
               <w:rPr>
@@ -1526,7 +1730,7 @@
               <w:lang w:eastAsia="es-GT"/>
             </w:rPr>
           </w:pPr>
-          <w:hyperlink w:anchor="_Toc70348228" w:history="1">
+          <w:hyperlink w:anchor="_Toc70348944" w:history="1">
             <w:r>
               <w:rPr>
                 <w:rStyle w:val="Hipervnculo"/>
@@ -1557,7 +1761,7 @@
                 <w:noProof/>
                 <w:webHidden/>
               </w:rPr>
-              <w:instrText xml:space="preserve"> PAGEREF _Toc70348228 \h </w:instrText>
+              <w:instrText xml:space="preserve"> PAGEREF _Toc70348944 \h </w:instrText>
             </w:r>
             <w:r>
               <w:rPr>
@@ -1600,7 +1804,7 @@
               <w:lang w:eastAsia="es-GT"/>
             </w:rPr>
           </w:pPr>
-          <w:hyperlink w:anchor="_Toc70348229" w:history="1">
+          <w:hyperlink w:anchor="_Toc70348945" w:history="1">
             <w:r>
               <w:rPr>
                 <w:rStyle w:val="Hipervnculo"/>
@@ -1630,7 +1834,7 @@
                 <w:noProof/>
                 <w:webHidden/>
               </w:rPr>
-              <w:instrText xml:space="preserve"> PAGEREF _Toc70348229 \h </w:instrText>
+              <w:instrText xml:space="preserve"> PAGEREF _Toc70348945 \h </w:instrText>
             </w:r>
             <w:r>
               <w:rPr>
@@ -1673,7 +1877,7 @@
               <w:lang w:eastAsia="es-GT"/>
             </w:rPr>
           </w:pPr>
-          <w:hyperlink w:anchor="_Toc70348230" w:history="1">
+          <w:hyperlink w:anchor="_Toc70348946" w:history="1">
             <w:r>
               <w:rPr>
                 <w:rStyle w:val="Hipervnculo"/>
@@ -1703,7 +1907,7 @@
                 <w:noProof/>
                 <w:webHidden/>
               </w:rPr>
-              <w:instrText xml:space="preserve"> PAGEREF _Toc70348230 \h </w:instrText>
+              <w:instrText xml:space="preserve"> PAGEREF _Toc70348946 \h </w:instrText>
             </w:r>
             <w:r>
               <w:rPr>
@@ -1746,7 +1950,7 @@
               <w:lang w:eastAsia="es-GT"/>
             </w:rPr>
           </w:pPr>
-          <w:hyperlink w:anchor="_Toc70348231" w:history="1">
+          <w:hyperlink w:anchor="_Toc70348947" w:history="1">
             <w:r>
               <w:rPr>
                 <w:rStyle w:val="Hipervnculo"/>
@@ -1776,7 +1980,7 @@
                 <w:noProof/>
                 <w:webHidden/>
               </w:rPr>
-              <w:instrText xml:space="preserve"> PAGEREF _Toc70348231 \h </w:instrText>
+              <w:instrText xml:space="preserve"> PAGEREF _Toc70348947 \h </w:instrText>
             </w:r>
             <w:r>
               <w:rPr>
@@ -1819,7 +2023,7 @@
               <w:lang w:eastAsia="es-GT"/>
             </w:rPr>
           </w:pPr>
-          <w:hyperlink w:anchor="_Toc70348232" w:history="1">
+          <w:hyperlink w:anchor="_Toc70348948" w:history="1">
             <w:r>
               <w:rPr>
                 <w:rStyle w:val="Hipervnculo"/>
@@ -1849,7 +2053,7 @@
                 <w:noProof/>
                 <w:webHidden/>
               </w:rPr>
-              <w:instrText xml:space="preserve"> PAGEREF _Toc70348232 \h </w:instrText>
+              <w:instrText xml:space="preserve"> PAGEREF _Toc70348948 \h </w:instrText>
             </w:r>
             <w:r>
               <w:rPr>
@@ -1892,7 +2096,7 @@
               <w:lang w:eastAsia="es-GT"/>
             </w:rPr>
           </w:pPr>
-          <w:hyperlink w:anchor="_Toc70348233" w:history="1">
+          <w:hyperlink w:anchor="_Toc70348949" w:history="1">
             <w:r>
               <w:rPr>
                 <w:rStyle w:val="Hipervnculo"/>
@@ -1922,7 +2126,7 @@
                 <w:noProof/>
                 <w:webHidden/>
               </w:rPr>
-              <w:instrText xml:space="preserve"> PAGEREF _Toc70348233 \h </w:instrText>
+              <w:instrText xml:space="preserve"> PAGEREF _Toc70348949 \h </w:instrText>
             </w:r>
             <w:r>
               <w:rPr>
@@ -1965,7 +2169,7 @@
               <w:lang w:eastAsia="es-GT"/>
             </w:rPr>
           </w:pPr>
-          <w:hyperlink w:anchor="_Toc70348234" w:history="1">
+          <w:hyperlink w:anchor="_Toc70348950" w:history="1">
             <w:r>
               <w:rPr>
                 <w:rStyle w:val="Hipervnculo"/>
@@ -1996,7 +2200,7 @@
                 <w:noProof/>
                 <w:webHidden/>
               </w:rPr>
-              <w:instrText xml:space="preserve"> PAGEREF _Toc70348234 \h </w:instrText>
+              <w:instrText xml:space="preserve"> PAGEREF _Toc70348950 \h </w:instrText>
             </w:r>
             <w:r>
               <w:rPr>
@@ -2039,7 +2243,7 @@
               <w:lang w:eastAsia="es-GT"/>
             </w:rPr>
           </w:pPr>
-          <w:hyperlink w:anchor="_Toc70348235" w:history="1">
+          <w:hyperlink w:anchor="_Toc70348951" w:history="1">
             <w:r>
               <w:rPr>
                 <w:rStyle w:val="Hipervnculo"/>
@@ -2070,7 +2274,7 @@
                 <w:noProof/>
                 <w:webHidden/>
               </w:rPr>
-              <w:instrText xml:space="preserve"> PAGEREF _Toc70348235 \h </w:instrText>
+              <w:instrText xml:space="preserve"> PAGEREF _Toc70348951 \h </w:instrText>
             </w:r>
             <w:r>
               <w:rPr>
@@ -2113,7 +2317,7 @@
               <w:lang w:eastAsia="es-GT"/>
             </w:rPr>
           </w:pPr>
-          <w:hyperlink w:anchor="_Toc70348236" w:history="1">
+          <w:hyperlink w:anchor="_Toc70348952" w:history="1">
             <w:r>
               <w:rPr>
                 <w:rStyle w:val="Hipervnculo"/>
@@ -2144,7 +2348,7 @@
                 <w:noProof/>
                 <w:webHidden/>
               </w:rPr>
-              <w:instrText xml:space="preserve"> PAGEREF _Toc70348236 \h </w:instrText>
+              <w:instrText xml:space="preserve"> PAGEREF _Toc70348952 \h </w:instrText>
             </w:r>
             <w:r>
               <w:rPr>
@@ -2187,7 +2391,7 @@
               <w:lang w:eastAsia="es-GT"/>
             </w:rPr>
           </w:pPr>
-          <w:hyperlink w:anchor="_Toc70348237" w:history="1">
+          <w:hyperlink w:anchor="_Toc70348953" w:history="1">
             <w:r>
               <w:rPr>
                 <w:rStyle w:val="Hipervnculo"/>
@@ -2218,7 +2422,7 @@
                 <w:noProof/>
                 <w:webHidden/>
               </w:rPr>
-              <w:instrText xml:space="preserve"> PAGEREF _Toc70348237 \h </w:instrText>
+              <w:instrText xml:space="preserve"> PAGEREF _Toc70348953 \h </w:instrText>
             </w:r>
             <w:r>
               <w:rPr>
@@ -2261,7 +2465,7 @@
               <w:lang w:eastAsia="es-GT"/>
             </w:rPr>
           </w:pPr>
-          <w:hyperlink w:anchor="_Toc70348238" w:history="1">
+          <w:hyperlink w:anchor="_Toc70348954" w:history="1">
             <w:r>
               <w:rPr>
                 <w:rStyle w:val="Hipervnculo"/>
@@ -2292,7 +2496,7 @@
                 <w:noProof/>
                 <w:webHidden/>
               </w:rPr>
-              <w:instrText xml:space="preserve"> PAGEREF _Toc70348238 \h </w:instrText>
+              <w:instrText xml:space="preserve"> PAGEREF _Toc70348954 \h </w:instrText>
             </w:r>
             <w:r>
               <w:rPr>
@@ -2335,7 +2539,7 @@
               <w:lang w:eastAsia="es-GT"/>
             </w:rPr>
           </w:pPr>
-          <w:hyperlink w:anchor="_Toc70348239" w:history="1">
+          <w:hyperlink w:anchor="_Toc70348955" w:history="1">
             <w:r>
               <w:rPr>
                 <w:rStyle w:val="Hipervnculo"/>
@@ -2366,7 +2570,7 @@
                 <w:noProof/>
                 <w:webHidden/>
               </w:rPr>
-              <w:instrText xml:space="preserve"> PAGEREF _Toc70348239 \h </w:instrText>
+              <w:instrText xml:space="preserve"> PAGEREF _Toc70348955 \h </w:instrText>
             </w:r>
             <w:r>
               <w:rPr>
@@ -2409,7 +2613,7 @@
               <w:lang w:eastAsia="es-GT"/>
             </w:rPr>
           </w:pPr>
-          <w:hyperlink w:anchor="_Toc70348240" w:history="1">
+          <w:hyperlink w:anchor="_Toc70348956" w:history="1">
             <w:r>
               <w:rPr>
                 <w:rStyle w:val="Hipervnculo"/>
@@ -2440,7 +2644,7 @@
                 <w:noProof/>
                 <w:webHidden/>
               </w:rPr>
-              <w:instrText xml:space="preserve"> PAGEREF _Toc70348240 \h </w:instrText>
+              <w:instrText xml:space="preserve"> PAGEREF _Toc70348956 \h </w:instrText>
             </w:r>
             <w:r>
               <w:rPr>
@@ -2483,7 +2687,7 @@
               <w:lang w:eastAsia="es-GT"/>
             </w:rPr>
           </w:pPr>
-          <w:hyperlink w:anchor="_Toc70348241" w:history="1">
+          <w:hyperlink w:anchor="_Toc70348957" w:history="1">
             <w:r>
               <w:rPr>
                 <w:rStyle w:val="Hipervnculo"/>
@@ -2514,7 +2718,7 @@
                 <w:noProof/>
                 <w:webHidden/>
               </w:rPr>
-              <w:instrText xml:space="preserve"> PAGEREF _Toc70348241 \h </w:instrText>
+              <w:instrText xml:space="preserve"> PAGEREF _Toc70348957 \h </w:instrText>
             </w:r>
             <w:r>
               <w:rPr>
@@ -2557,7 +2761,7 @@
               <w:lang w:eastAsia="es-GT"/>
             </w:rPr>
           </w:pPr>
-          <w:hyperlink w:anchor="_Toc70348242" w:history="1">
+          <w:hyperlink w:anchor="_Toc70348958" w:history="1">
             <w:r>
               <w:rPr>
                 <w:rStyle w:val="Hipervnculo"/>
@@ -2588,7 +2792,7 @@
                 <w:noProof/>
                 <w:webHidden/>
               </w:rPr>
-              <w:instrText xml:space="preserve"> PAGEREF _Toc70348242 \h </w:instrText>
+              <w:instrText xml:space="preserve"> PAGEREF _Toc70348958 \h </w:instrText>
             </w:r>
             <w:r>
               <w:rPr>
@@ -2631,7 +2835,7 @@
               <w:lang w:eastAsia="es-GT"/>
             </w:rPr>
           </w:pPr>
-          <w:hyperlink w:anchor="_Toc70348243" w:history="1">
+          <w:hyperlink w:anchor="_Toc70348959" w:history="1">
             <w:r>
               <w:rPr>
                 <w:rStyle w:val="Hipervnculo"/>
@@ -2661,7 +2865,7 @@
                 <w:noProof/>
                 <w:webHidden/>
               </w:rPr>
-              <w:instrText xml:space="preserve"> PAGEREF _Toc70348243 \h </w:instrText>
+              <w:instrText xml:space="preserve"> PAGEREF _Toc70348959 \h </w:instrText>
             </w:r>
             <w:r>
               <w:rPr>
@@ -2704,7 +2908,7 @@
               <w:lang w:eastAsia="es-GT"/>
             </w:rPr>
           </w:pPr>
-          <w:hyperlink w:anchor="_Toc70348244" w:history="1">
+          <w:hyperlink w:anchor="_Toc70348960" w:history="1">
             <w:r>
               <w:rPr>
                 <w:rStyle w:val="Hipervnculo"/>
@@ -2735,7 +2939,7 @@
                 <w:noProof/>
                 <w:webHidden/>
               </w:rPr>
-              <w:instrText xml:space="preserve"> PAGEREF _Toc70348244 \h </w:instrText>
+              <w:instrText xml:space="preserve"> PAGEREF _Toc70348960 \h </w:instrText>
             </w:r>
             <w:r>
               <w:rPr>
@@ -2778,7 +2982,7 @@
               <w:lang w:eastAsia="es-GT"/>
             </w:rPr>
           </w:pPr>
-          <w:hyperlink w:anchor="_Toc70348245" w:history="1">
+          <w:hyperlink w:anchor="_Toc70348961" w:history="1">
             <w:r>
               <w:rPr>
                 <w:rStyle w:val="Hipervnculo"/>
@@ -2809,7 +3013,7 @@
                 <w:noProof/>
                 <w:webHidden/>
               </w:rPr>
-              <w:instrText xml:space="preserve"> PAGEREF _Toc70348245 \h </w:instrText>
+              <w:instrText xml:space="preserve"> PAGEREF _Toc70348961 \h </w:instrText>
             </w:r>
             <w:r>
               <w:rPr>
@@ -2852,7 +3056,7 @@
               <w:lang w:eastAsia="es-GT"/>
             </w:rPr>
           </w:pPr>
-          <w:hyperlink w:anchor="_Toc70348246" w:history="1">
+          <w:hyperlink w:anchor="_Toc70348962" w:history="1">
             <w:r>
               <w:rPr>
                 <w:rStyle w:val="Hipervnculo"/>
@@ -2882,7 +3086,7 @@
                 <w:noProof/>
                 <w:webHidden/>
               </w:rPr>
-              <w:instrText xml:space="preserve"> PAGEREF _Toc70348246 \h </w:instrText>
+              <w:instrText xml:space="preserve"> PAGEREF _Toc70348962 \h </w:instrText>
             </w:r>
             <w:r>
               <w:rPr>
@@ -2925,7 +3129,7 @@
               <w:lang w:eastAsia="es-GT"/>
             </w:rPr>
           </w:pPr>
-          <w:hyperlink w:anchor="_Toc70348247" w:history="1">
+          <w:hyperlink w:anchor="_Toc70348963" w:history="1">
             <w:r>
               <w:rPr>
                 <w:rStyle w:val="Hipervnculo"/>
@@ -2956,7 +3160,7 @@
                 <w:noProof/>
                 <w:webHidden/>
               </w:rPr>
-              <w:instrText xml:space="preserve"> PAGEREF _Toc70348247 \h </w:instrText>
+              <w:instrText xml:space="preserve"> PAGEREF _Toc70348963 \h </w:instrText>
             </w:r>
             <w:r>
               <w:rPr>
@@ -2999,7 +3203,7 @@
               <w:lang w:eastAsia="es-GT"/>
             </w:rPr>
           </w:pPr>
-          <w:hyperlink w:anchor="_Toc70348248" w:history="1">
+          <w:hyperlink w:anchor="_Toc70348964" w:history="1">
             <w:r>
               <w:rPr>
                 <w:rStyle w:val="Hipervnculo"/>
@@ -3030,7 +3234,7 @@
                 <w:noProof/>
                 <w:webHidden/>
               </w:rPr>
-              <w:instrText xml:space="preserve"> PAGEREF _Toc70348248 \h </w:instrText>
+              <w:instrText xml:space="preserve"> PAGEREF _Toc70348964 \h </w:instrText>
             </w:r>
             <w:r>
               <w:rPr>
@@ -3073,7 +3277,7 @@
               <w:lang w:eastAsia="es-GT"/>
             </w:rPr>
           </w:pPr>
-          <w:hyperlink w:anchor="_Toc70348249" w:history="1">
+          <w:hyperlink w:anchor="_Toc70348965" w:history="1">
             <w:r>
               <w:rPr>
                 <w:rStyle w:val="Hipervnculo"/>
@@ -3104,7 +3308,7 @@
                 <w:noProof/>
                 <w:webHidden/>
               </w:rPr>
-              <w:instrText xml:space="preserve"> PAGEREF _Toc70348249 \h </w:instrText>
+              <w:instrText xml:space="preserve"> PAGEREF _Toc70348965 \h </w:instrText>
             </w:r>
             <w:r>
               <w:rPr>
@@ -3147,7 +3351,7 @@
               <w:lang w:eastAsia="es-GT"/>
             </w:rPr>
           </w:pPr>
-          <w:hyperlink w:anchor="_Toc70348250" w:history="1">
+          <w:hyperlink w:anchor="_Toc70348966" w:history="1">
             <w:r>
               <w:rPr>
                 <w:rStyle w:val="Hipervnculo"/>
@@ -3178,7 +3382,7 @@
                 <w:noProof/>
                 <w:webHidden/>
               </w:rPr>
-              <w:instrText xml:space="preserve"> PAGEREF _Toc70348250 \h </w:instrText>
+              <w:instrText xml:space="preserve"> PAGEREF _Toc70348966 \h </w:instrText>
             </w:r>
             <w:r>
               <w:rPr>
@@ -3221,7 +3425,7 @@
               <w:lang w:eastAsia="es-GT"/>
             </w:rPr>
           </w:pPr>
-          <w:hyperlink w:anchor="_Toc70348251" w:history="1">
+          <w:hyperlink w:anchor="_Toc70348967" w:history="1">
             <w:r>
               <w:rPr>
                 <w:rStyle w:val="Hipervnculo"/>
@@ -3252,7 +3456,7 @@
                 <w:noProof/>
                 <w:webHidden/>
               </w:rPr>
-              <w:instrText xml:space="preserve"> PAGEREF _Toc70348251 \h </w:instrText>
+              <w:instrText xml:space="preserve"> PAGEREF _Toc70348967 \h </w:instrText>
             </w:r>
             <w:r>
               <w:rPr>
@@ -3295,7 +3499,7 @@
               <w:lang w:eastAsia="es-GT"/>
             </w:rPr>
           </w:pPr>
-          <w:hyperlink w:anchor="_Toc70348252" w:history="1">
+          <w:hyperlink w:anchor="_Toc70348968" w:history="1">
             <w:r>
               <w:rPr>
                 <w:rStyle w:val="Hipervnculo"/>
@@ -3326,7 +3530,7 @@
                 <w:noProof/>
                 <w:webHidden/>
               </w:rPr>
-              <w:instrText xml:space="preserve"> PAGEREF _Toc70348252 \h </w:instrText>
+              <w:instrText xml:space="preserve"> PAGEREF _Toc70348968 \h </w:instrText>
             </w:r>
             <w:r>
               <w:rPr>
@@ -3369,7 +3573,7 @@
               <w:lang w:eastAsia="es-GT"/>
             </w:rPr>
           </w:pPr>
-          <w:hyperlink w:anchor="_Toc70348253" w:history="1">
+          <w:hyperlink w:anchor="_Toc70348969" w:history="1">
             <w:r>
               <w:rPr>
                 <w:rStyle w:val="Hipervnculo"/>
@@ -3400,7 +3604,7 @@
                 <w:noProof/>
                 <w:webHidden/>
               </w:rPr>
-              <w:instrText xml:space="preserve"> PAGEREF _Toc70348253 \h </w:instrText>
+              <w:instrText xml:space="preserve"> PAGEREF _Toc70348969 \h </w:instrText>
             </w:r>
             <w:r>
               <w:rPr>
@@ -3443,7 +3647,7 @@
               <w:lang w:eastAsia="es-GT"/>
             </w:rPr>
           </w:pPr>
-          <w:hyperlink w:anchor="_Toc70348254" w:history="1">
+          <w:hyperlink w:anchor="_Toc70348970" w:history="1">
             <w:r>
               <w:rPr>
                 <w:rStyle w:val="Hipervnculo"/>
@@ -3474,7 +3678,7 @@
                 <w:noProof/>
                 <w:webHidden/>
               </w:rPr>
-              <w:instrText xml:space="preserve"> PAGEREF _Toc70348254 \h </w:instrText>
+              <w:instrText xml:space="preserve"> PAGEREF _Toc70348970 \h </w:instrText>
             </w:r>
             <w:r>
               <w:rPr>
@@ -3517,7 +3721,7 @@
               <w:lang w:eastAsia="es-GT"/>
             </w:rPr>
           </w:pPr>
-          <w:hyperlink w:anchor="_Toc70348255" w:history="1">
+          <w:hyperlink w:anchor="_Toc70348971" w:history="1">
             <w:r>
               <w:rPr>
                 <w:rStyle w:val="Hipervnculo"/>
@@ -3548,7 +3752,7 @@
                 <w:noProof/>
                 <w:webHidden/>
               </w:rPr>
-              <w:instrText xml:space="preserve"> PAGEREF _Toc70348255 \h </w:instrText>
+              <w:instrText xml:space="preserve"> PAGEREF _Toc70348971 \h </w:instrText>
             </w:r>
             <w:r>
               <w:rPr>
@@ -3569,6 +3773,79 @@
                 <w:webHidden/>
               </w:rPr>
               <w:t>24</w:t>
+            </w:r>
+            <w:r>
+              <w:rPr>
+                <w:noProof/>
+                <w:webHidden/>
+              </w:rPr>
+              <w:fldChar w:fldCharType="end"/>
+            </w:r>
+          </w:hyperlink>
+        </w:p>
+        <w:p>
+          <w:pPr>
+            <w:pStyle w:val="TDC2"/>
+            <w:tabs>
+              <w:tab w:val="right" w:leader="dot" w:pos="9350"/>
+            </w:tabs>
+            <w:rPr>
+              <w:rFonts w:asciiTheme="minorHAnsi" w:eastAsiaTheme="minorEastAsia" w:hAnsiTheme="minorHAnsi" w:cstheme="minorBidi"/>
+              <w:noProof/>
+              <w:lang w:eastAsia="es-GT"/>
+            </w:rPr>
+          </w:pPr>
+          <w:hyperlink w:anchor="_Toc70348972" w:history="1">
+            <w:r>
+              <w:rPr>
+                <w:rStyle w:val="Hipervnculo"/>
+                <w:rFonts w:ascii="Arial" w:hAnsi="Arial" w:cs="Arial"/>
+                <w:b/>
+                <w:bCs/>
+                <w:noProof/>
+              </w:rPr>
+              <w:t>Escenarios de Caso de Uso o tarjetas CRC</w:t>
+            </w:r>
+            <w:r>
+              <w:rPr>
+                <w:noProof/>
+                <w:webHidden/>
+              </w:rPr>
+              <w:tab/>
+            </w:r>
+            <w:r>
+              <w:rPr>
+                <w:noProof/>
+                <w:webHidden/>
+              </w:rPr>
+              <w:fldChar w:fldCharType="begin"/>
+            </w:r>
+            <w:r>
+              <w:rPr>
+                <w:noProof/>
+                <w:webHidden/>
+              </w:rPr>
+              <w:instrText xml:space="preserve"> PAGEREF _Toc70348972 \h </w:instrText>
+            </w:r>
+            <w:r>
+              <w:rPr>
+                <w:noProof/>
+                <w:webHidden/>
+              </w:rPr>
+            </w:r>
+            <w:r>
+              <w:rPr>
+                <w:noProof/>
+                <w:webHidden/>
+              </w:rPr>
+              <w:fldChar w:fldCharType="separate"/>
+            </w:r>
+            <w:r>
+              <w:rPr>
+                <w:noProof/>
+                <w:webHidden/>
+              </w:rPr>
+              <w:t>25</w:t>
             </w:r>
             <w:r>
               <w:rPr>
@@ -3591,7 +3868,17 @@
               <w:lang w:eastAsia="es-GT"/>
             </w:rPr>
           </w:pPr>
-          <w:hyperlink w:anchor="_Toc70348256" w:history="1">
+          <w:hyperlink w:anchor="_Toc70348973" w:history="1">
+            <w:r>
+              <w:rPr>
+                <w:rStyle w:val="Hipervnculo"/>
+                <w:rFonts w:ascii="Arial" w:hAnsi="Arial" w:cs="Arial"/>
+                <w:b/>
+                <w:bCs/>
+                <w:noProof/>
+              </w:rPr>
+              <w:t>Escenario Caso de Uso Punto de venta</w:t>
+            </w:r>
             <w:r>
               <w:rPr>
                 <w:noProof/>
@@ -3611,7 +3898,7 @@
                 <w:noProof/>
                 <w:webHidden/>
               </w:rPr>
-              <w:instrText xml:space="preserve"> PAGEREF _Toc70348256 \h </w:instrText>
+              <w:instrText xml:space="preserve"> PAGEREF _Toc70348973 \h </w:instrText>
             </w:r>
             <w:r>
               <w:rPr>
@@ -3631,7 +3918,80 @@
                 <w:noProof/>
                 <w:webHidden/>
               </w:rPr>
-              <w:t>24</w:t>
+              <w:t>25</w:t>
+            </w:r>
+            <w:r>
+              <w:rPr>
+                <w:noProof/>
+                <w:webHidden/>
+              </w:rPr>
+              <w:fldChar w:fldCharType="end"/>
+            </w:r>
+          </w:hyperlink>
+        </w:p>
+        <w:p>
+          <w:pPr>
+            <w:pStyle w:val="TDC3"/>
+            <w:tabs>
+              <w:tab w:val="right" w:leader="dot" w:pos="9350"/>
+            </w:tabs>
+            <w:rPr>
+              <w:rFonts w:asciiTheme="minorHAnsi" w:eastAsiaTheme="minorEastAsia" w:hAnsiTheme="minorHAnsi" w:cstheme="minorBidi"/>
+              <w:noProof/>
+              <w:lang w:eastAsia="es-GT"/>
+            </w:rPr>
+          </w:pPr>
+          <w:hyperlink w:anchor="_Toc70348974" w:history="1">
+            <w:r>
+              <w:rPr>
+                <w:rStyle w:val="Hipervnculo"/>
+                <w:rFonts w:ascii="Arial" w:hAnsi="Arial" w:cs="Arial"/>
+                <w:b/>
+                <w:bCs/>
+                <w:noProof/>
+              </w:rPr>
+              <w:t>Escenarios Caso de Uso Modulo Inventario</w:t>
+            </w:r>
+            <w:r>
+              <w:rPr>
+                <w:noProof/>
+                <w:webHidden/>
+              </w:rPr>
+              <w:tab/>
+            </w:r>
+            <w:r>
+              <w:rPr>
+                <w:noProof/>
+                <w:webHidden/>
+              </w:rPr>
+              <w:fldChar w:fldCharType="begin"/>
+            </w:r>
+            <w:r>
+              <w:rPr>
+                <w:noProof/>
+                <w:webHidden/>
+              </w:rPr>
+              <w:instrText xml:space="preserve"> PAGEREF _Toc70348974 \h </w:instrText>
+            </w:r>
+            <w:r>
+              <w:rPr>
+                <w:noProof/>
+                <w:webHidden/>
+              </w:rPr>
+            </w:r>
+            <w:r>
+              <w:rPr>
+                <w:noProof/>
+                <w:webHidden/>
+              </w:rPr>
+              <w:fldChar w:fldCharType="separate"/>
+            </w:r>
+            <w:r>
+              <w:rPr>
+                <w:noProof/>
+                <w:webHidden/>
+              </w:rPr>
+              <w:t>26</w:t>
             </w:r>
             <w:r>
               <w:rPr>
@@ -3654,7 +4014,7 @@
               <w:lang w:eastAsia="es-GT"/>
             </w:rPr>
           </w:pPr>
-          <w:hyperlink w:anchor="_Toc70348257" w:history="1">
+          <w:hyperlink w:anchor="_Toc70348975" w:history="1">
             <w:r>
               <w:rPr>
                 <w:rStyle w:val="Hipervnculo"/>
@@ -3663,7 +4023,7 @@
                 <w:bCs/>
                 <w:noProof/>
               </w:rPr>
-              <w:t>Escenarios de Caso de Uso o tarjetas CRC</w:t>
+              <w:t>Diagrama de actividades</w:t>
             </w:r>
             <w:r>
               <w:rPr>
@@ -3684,7 +4044,7 @@
                 <w:noProof/>
                 <w:webHidden/>
               </w:rPr>
-              <w:instrText xml:space="preserve"> PAGEREF _Toc70348257 \h </w:instrText>
+              <w:instrText xml:space="preserve"> PAGEREF _Toc70348975 \h </w:instrText>
             </w:r>
             <w:r>
               <w:rPr>
@@ -3704,7 +4064,80 @@
                 <w:noProof/>
                 <w:webHidden/>
               </w:rPr>
-              <w:t>25</w:t>
+              <w:t>28</w:t>
+            </w:r>
+            <w:r>
+              <w:rPr>
+                <w:noProof/>
+                <w:webHidden/>
+              </w:rPr>
+              <w:fldChar w:fldCharType="end"/>
+            </w:r>
+          </w:hyperlink>
+        </w:p>
+        <w:p>
+          <w:pPr>
+            <w:pStyle w:val="TDC2"/>
+            <w:tabs>
+              <w:tab w:val="right" w:leader="dot" w:pos="9350"/>
+            </w:tabs>
+            <w:rPr>
+              <w:rFonts w:asciiTheme="minorHAnsi" w:eastAsiaTheme="minorEastAsia" w:hAnsiTheme="minorHAnsi" w:cstheme="minorBidi"/>
+              <w:noProof/>
+              <w:lang w:eastAsia="es-GT"/>
+            </w:rPr>
+          </w:pPr>
+          <w:hyperlink w:anchor="_Toc70348976" w:history="1">
+            <w:r>
+              <w:rPr>
+                <w:rStyle w:val="Hipervnculo"/>
+                <w:rFonts w:ascii="Arial" w:hAnsi="Arial" w:cs="Arial"/>
+                <w:b/>
+                <w:bCs/>
+                <w:noProof/>
+              </w:rPr>
+              <w:t>Diagrama de Secuencias</w:t>
+            </w:r>
+            <w:r>
+              <w:rPr>
+                <w:noProof/>
+                <w:webHidden/>
+              </w:rPr>
+              <w:tab/>
+            </w:r>
+            <w:r>
+              <w:rPr>
+                <w:noProof/>
+                <w:webHidden/>
+              </w:rPr>
+              <w:fldChar w:fldCharType="begin"/>
+            </w:r>
+            <w:r>
+              <w:rPr>
+                <w:noProof/>
+                <w:webHidden/>
+              </w:rPr>
+              <w:instrText xml:space="preserve"> PAGEREF _Toc70348976 \h </w:instrText>
+            </w:r>
+            <w:r>
+              <w:rPr>
+                <w:noProof/>
+                <w:webHidden/>
+              </w:rPr>
+            </w:r>
+            <w:r>
+              <w:rPr>
+                <w:noProof/>
+                <w:webHidden/>
+              </w:rPr>
+              <w:fldChar w:fldCharType="separate"/>
+            </w:r>
+            <w:r>
+              <w:rPr>
+                <w:noProof/>
+                <w:webHidden/>
+              </w:rPr>
+              <w:t>29</w:t>
             </w:r>
             <w:r>
               <w:rPr>
@@ -3727,7 +4160,7 @@
               <w:lang w:eastAsia="es-GT"/>
             </w:rPr>
           </w:pPr>
-          <w:hyperlink w:anchor="_Toc70348258" w:history="1">
+          <w:hyperlink w:anchor="_Toc70348977" w:history="1">
             <w:r>
               <w:rPr>
                 <w:rStyle w:val="Hipervnculo"/>
@@ -3736,7 +4169,7 @@
                 <w:bCs/>
                 <w:noProof/>
               </w:rPr>
-              <w:t>Escenario Caso de Uso Punto de venta</w:t>
+              <w:t>Diagrama de secuencia para Ventas</w:t>
             </w:r>
             <w:r>
               <w:rPr>
@@ -3757,7 +4190,7 @@
                 <w:noProof/>
                 <w:webHidden/>
               </w:rPr>
-              <w:instrText xml:space="preserve"> PAGEREF _Toc70348258 \h </w:instrText>
+              <w:instrText xml:space="preserve"> PAGEREF _Toc70348977 \h </w:instrText>
             </w:r>
             <w:r>
               <w:rPr>
@@ -3777,7 +4210,7 @@
                 <w:noProof/>
                 <w:webHidden/>
               </w:rPr>
-              <w:t>25</w:t>
+              <w:t>29</w:t>
             </w:r>
             <w:r>
               <w:rPr>
@@ -3800,7 +4233,7 @@
               <w:lang w:eastAsia="es-GT"/>
             </w:rPr>
           </w:pPr>
-          <w:hyperlink w:anchor="_Toc70348259" w:history="1">
+          <w:hyperlink w:anchor="_Toc70348978" w:history="1">
             <w:r>
               <w:rPr>
                 <w:rStyle w:val="Hipervnculo"/>
@@ -3809,7 +4242,26 @@
                 <w:bCs/>
                 <w:noProof/>
               </w:rPr>
-              <w:t>Escenarios Caso de Uso Modulo Inventario</w:t>
+              <w:t xml:space="preserve"> </w:t>
+            </w:r>
+            <w:r>
+              <w:rPr>
+                <w:rStyle w:val="Hipervnculo"/>
+                <w:rFonts w:ascii="Arial" w:hAnsi="Arial" w:cs="Arial"/>
+                <w:noProof/>
+                <w:lang w:val="es-US"/>
+              </w:rPr>
+              <w:t xml:space="preserve">     </w:t>
+            </w:r>
+            <w:r>
+              <w:rPr>
+                <w:rStyle w:val="Hipervnculo"/>
+                <w:rFonts w:ascii="Arial" w:hAnsi="Arial" w:cs="Arial"/>
+                <w:b/>
+                <w:bCs/>
+                <w:noProof/>
+              </w:rPr>
+              <w:t>Diagrama de secuencia para Inventario</w:t>
             </w:r>
             <w:r>
               <w:rPr>
@@ -3830,7 +4282,7 @@
                 <w:noProof/>
                 <w:webHidden/>
               </w:rPr>
-              <w:instrText xml:space="preserve"> PAGEREF _Toc70348259 \h </w:instrText>
+              <w:instrText xml:space="preserve"> PAGEREF _Toc70348978 \h </w:instrText>
             </w:r>
             <w:r>
               <w:rPr>
@@ -3850,7 +4302,227 @@
                 <w:noProof/>
                 <w:webHidden/>
               </w:rPr>
-              <w:t>26</w:t>
+              <w:t>30</w:t>
+            </w:r>
+            <w:r>
+              <w:rPr>
+                <w:noProof/>
+                <w:webHidden/>
+              </w:rPr>
+              <w:fldChar w:fldCharType="end"/>
+            </w:r>
+          </w:hyperlink>
+        </w:p>
+        <w:p>
+          <w:pPr>
+            <w:pStyle w:val="TDC3"/>
+            <w:tabs>
+              <w:tab w:val="right" w:leader="dot" w:pos="9350"/>
+            </w:tabs>
+            <w:rPr>
+              <w:rFonts w:asciiTheme="minorHAnsi" w:eastAsiaTheme="minorEastAsia" w:hAnsiTheme="minorHAnsi" w:cstheme="minorBidi"/>
+              <w:noProof/>
+              <w:lang w:eastAsia="es-GT"/>
+            </w:rPr>
+          </w:pPr>
+          <w:hyperlink w:anchor="_Toc70348979" w:history="1">
+            <w:r>
+              <w:rPr>
+                <w:rStyle w:val="Hipervnculo"/>
+                <w:rFonts w:ascii="Arial" w:hAnsi="Arial" w:cs="Arial"/>
+                <w:b/>
+                <w:bCs/>
+                <w:noProof/>
+              </w:rPr>
+              <w:t>Diagrama de secuencia para proveedor</w:t>
+            </w:r>
+            <w:r>
+              <w:rPr>
+                <w:noProof/>
+                <w:webHidden/>
+              </w:rPr>
+              <w:tab/>
+            </w:r>
+            <w:r>
+              <w:rPr>
+                <w:noProof/>
+                <w:webHidden/>
+              </w:rPr>
+              <w:fldChar w:fldCharType="begin"/>
+            </w:r>
+            <w:r>
+              <w:rPr>
+                <w:noProof/>
+                <w:webHidden/>
+              </w:rPr>
+              <w:instrText xml:space="preserve"> PAGEREF _Toc70348979 \h </w:instrText>
+            </w:r>
+            <w:r>
+              <w:rPr>
+                <w:noProof/>
+                <w:webHidden/>
+              </w:rPr>
+            </w:r>
+            <w:r>
+              <w:rPr>
+                <w:noProof/>
+                <w:webHidden/>
+              </w:rPr>
+              <w:fldChar w:fldCharType="separate"/>
+            </w:r>
+            <w:r>
+              <w:rPr>
+                <w:noProof/>
+                <w:webHidden/>
+              </w:rPr>
+              <w:t>31</w:t>
+            </w:r>
+            <w:r>
+              <w:rPr>
+                <w:noProof/>
+                <w:webHidden/>
+              </w:rPr>
+              <w:fldChar w:fldCharType="end"/>
+            </w:r>
+          </w:hyperlink>
+        </w:p>
+        <w:p>
+          <w:pPr>
+            <w:pStyle w:val="TDC3"/>
+            <w:tabs>
+              <w:tab w:val="right" w:leader="dot" w:pos="9350"/>
+            </w:tabs>
+            <w:rPr>
+              <w:rFonts w:asciiTheme="minorHAnsi" w:eastAsiaTheme="minorEastAsia" w:hAnsiTheme="minorHAnsi" w:cstheme="minorBidi"/>
+              <w:noProof/>
+              <w:lang w:eastAsia="es-GT"/>
+            </w:rPr>
+          </w:pPr>
+          <w:hyperlink w:anchor="_Toc70348980" w:history="1">
+            <w:r>
+              <w:rPr>
+                <w:rStyle w:val="Hipervnculo"/>
+                <w:rFonts w:ascii="Arial" w:hAnsi="Arial" w:cs="Arial"/>
+                <w:b/>
+                <w:bCs/>
+                <w:noProof/>
+              </w:rPr>
+              <w:t>Diagrama de secuencia para Iniciar Sesión</w:t>
+            </w:r>
+            <w:r>
+              <w:rPr>
+                <w:noProof/>
+                <w:webHidden/>
+              </w:rPr>
+              <w:tab/>
+            </w:r>
+            <w:r>
+              <w:rPr>
+                <w:noProof/>
+                <w:webHidden/>
+              </w:rPr>
+              <w:fldChar w:fldCharType="begin"/>
+            </w:r>
+            <w:r>
+              <w:rPr>
+                <w:noProof/>
+                <w:webHidden/>
+              </w:rPr>
+              <w:instrText xml:space="preserve"> PAGEREF _Toc70348980 \h </w:instrText>
+            </w:r>
+            <w:r>
+              <w:rPr>
+                <w:noProof/>
+                <w:webHidden/>
+              </w:rPr>
+            </w:r>
+            <w:r>
+              <w:rPr>
+                <w:noProof/>
+                <w:webHidden/>
+              </w:rPr>
+              <w:fldChar w:fldCharType="separate"/>
+            </w:r>
+            <w:r>
+              <w:rPr>
+                <w:noProof/>
+                <w:webHidden/>
+              </w:rPr>
+              <w:t>32</w:t>
+            </w:r>
+            <w:r>
+              <w:rPr>
+                <w:noProof/>
+                <w:webHidden/>
+              </w:rPr>
+              <w:fldChar w:fldCharType="end"/>
+            </w:r>
+          </w:hyperlink>
+        </w:p>
+        <w:p>
+          <w:pPr>
+            <w:pStyle w:val="TDC1"/>
+            <w:tabs>
+              <w:tab w:val="right" w:leader="dot" w:pos="9350"/>
+            </w:tabs>
+            <w:rPr>
+              <w:rFonts w:asciiTheme="minorHAnsi" w:eastAsiaTheme="minorEastAsia" w:hAnsiTheme="minorHAnsi" w:cstheme="minorBidi"/>
+              <w:noProof/>
+              <w:lang w:eastAsia="es-GT"/>
+            </w:rPr>
+          </w:pPr>
+          <w:hyperlink w:anchor="_Toc70348981" w:history="1">
+            <w:r>
+              <w:rPr>
+                <w:rStyle w:val="Hipervnculo"/>
+                <w:rFonts w:ascii="Arial" w:hAnsi="Arial" w:cs="Arial"/>
+                <w:b/>
+                <w:bCs/>
+                <w:noProof/>
+                <w:lang w:val="es-US"/>
+              </w:rPr>
+              <w:t>Diagramas de Flujo de Datos</w:t>
+            </w:r>
+            <w:r>
+              <w:rPr>
+                <w:noProof/>
+                <w:webHidden/>
+              </w:rPr>
+              <w:tab/>
+            </w:r>
+            <w:r>
+              <w:rPr>
+                <w:noProof/>
+                <w:webHidden/>
+              </w:rPr>
+              <w:fldChar w:fldCharType="begin"/>
+            </w:r>
+            <w:r>
+              <w:rPr>
+                <w:noProof/>
+                <w:webHidden/>
+              </w:rPr>
+              <w:instrText xml:space="preserve"> PAGEREF _Toc70348981 \h </w:instrText>
+            </w:r>
+            <w:r>
+              <w:rPr>
+                <w:noProof/>
+                <w:webHidden/>
+              </w:rPr>
+            </w:r>
+            <w:r>
+              <w:rPr>
+                <w:noProof/>
+                <w:webHidden/>
+              </w:rPr>
+              <w:fldChar w:fldCharType="separate"/>
+            </w:r>
+            <w:r>
+              <w:rPr>
+                <w:noProof/>
+                <w:webHidden/>
+              </w:rPr>
+              <w:t>33</w:t>
             </w:r>
             <w:r>
               <w:rPr>
@@ -3873,7 +4545,7 @@
               <w:lang w:eastAsia="es-GT"/>
             </w:rPr>
           </w:pPr>
-          <w:hyperlink w:anchor="_Toc70348260" w:history="1">
+          <w:hyperlink w:anchor="_Toc70348982" w:history="1">
             <w:r>
               <w:rPr>
                 <w:rStyle w:val="Hipervnculo"/>
@@ -3882,7 +4554,7 @@
                 <w:bCs/>
                 <w:noProof/>
               </w:rPr>
-              <w:t>Diagrama de actividades</w:t>
+              <w:t>Diagrama de contexto (Diagrama 0)</w:t>
             </w:r>
             <w:r>
               <w:rPr>
@@ -3903,7 +4575,7 @@
                 <w:noProof/>
                 <w:webHidden/>
               </w:rPr>
-              <w:instrText xml:space="preserve"> PAGEREF _Toc70348260 \h </w:instrText>
+              <w:instrText xml:space="preserve"> PAGEREF _Toc70348982 \h </w:instrText>
             </w:r>
             <w:r>
               <w:rPr>
@@ -3923,7 +4595,7 @@
                 <w:noProof/>
                 <w:webHidden/>
               </w:rPr>
-              <w:t>28</w:t>
+              <w:t>33</w:t>
             </w:r>
             <w:r>
               <w:rPr>
@@ -3946,7 +4618,7 @@
               <w:lang w:eastAsia="es-GT"/>
             </w:rPr>
           </w:pPr>
-          <w:hyperlink w:anchor="_Toc70348261" w:history="1">
+          <w:hyperlink w:anchor="_Toc70348983" w:history="1">
             <w:r>
               <w:rPr>
                 <w:rStyle w:val="Hipervnculo"/>
@@ -3955,7 +4627,7 @@
                 <w:bCs/>
                 <w:noProof/>
               </w:rPr>
-              <w:t>Diagrama de Secuencias</w:t>
+              <w:t>Diagrama a nivel de Contexto</w:t>
             </w:r>
             <w:r>
               <w:rPr>
@@ -3976,7 +4648,7 @@
                 <w:noProof/>
                 <w:webHidden/>
               </w:rPr>
-              <w:instrText xml:space="preserve"> PAGEREF _Toc70348261 \h </w:instrText>
+              <w:instrText xml:space="preserve"> PAGEREF _Toc70348983 \h </w:instrText>
             </w:r>
             <w:r>
               <w:rPr>
@@ -3996,7 +4668,7 @@
                 <w:noProof/>
                 <w:webHidden/>
               </w:rPr>
-              <w:t>29</w:t>
+              <w:t>34</w:t>
             </w:r>
             <w:r>
               <w:rPr>
@@ -4009,7 +4681,7 @@
         </w:p>
         <w:p>
           <w:pPr>
-            <w:pStyle w:val="TDC3"/>
+            <w:pStyle w:val="TDC2"/>
             <w:tabs>
               <w:tab w:val="right" w:leader="dot" w:pos="9350"/>
             </w:tabs>
@@ -4019,7 +4691,7 @@
               <w:lang w:eastAsia="es-GT"/>
             </w:rPr>
           </w:pPr>
-          <w:hyperlink w:anchor="_Toc70348262" w:history="1">
+          <w:hyperlink w:anchor="_Toc70348984" w:history="1">
             <w:r>
               <w:rPr>
                 <w:rStyle w:val="Hipervnculo"/>
@@ -4028,7 +4700,7 @@
                 <w:bCs/>
                 <w:noProof/>
               </w:rPr>
-              <w:t>Diagrama de secuencia para Ventas</w:t>
+              <w:t>Diagrama Padre e hijos  - modulo de ventas</w:t>
             </w:r>
             <w:r>
               <w:rPr>
@@ -4049,7 +4721,7 @@
                 <w:noProof/>
                 <w:webHidden/>
               </w:rPr>
-              <w:instrText xml:space="preserve"> PAGEREF _Toc70348262 \h </w:instrText>
+              <w:instrText xml:space="preserve"> PAGEREF _Toc70348984 \h </w:instrText>
             </w:r>
             <w:r>
               <w:rPr>
@@ -4069,245 +4741,7 @@
                 <w:noProof/>
                 <w:webHidden/>
               </w:rPr>
-              <w:t>29</w:t>
-            </w:r>
-            <w:r>
-              <w:rPr>
-                <w:noProof/>
-                <w:webHidden/>
-              </w:rPr>
-              <w:fldChar w:fldCharType="end"/>
-            </w:r>
-          </w:hyperlink>
-        </w:p>
-        <w:p>
-          <w:pPr>
-            <w:pStyle w:val="TDC3"/>
-            <w:tabs>
-              <w:tab w:val="right" w:leader="dot" w:pos="9350"/>
-            </w:tabs>
-            <w:rPr>
-              <w:rFonts w:asciiTheme="minorHAnsi" w:eastAsiaTheme="minorEastAsia" w:hAnsiTheme="minorHAnsi" w:cstheme="minorBidi"/>
-              <w:noProof/>
-              <w:lang w:eastAsia="es-GT"/>
-            </w:rPr>
-          </w:pPr>
-          <w:hyperlink w:anchor="_Toc70348263" w:history="1">
-            <w:r>
-              <w:rPr>
-                <w:rStyle w:val="Hipervnculo"/>
-                <w:rFonts w:ascii="Arial" w:hAnsi="Arial" w:cs="Arial"/>
-                <w:b/>
-                <w:bCs/>
-                <w:noProof/>
-              </w:rPr>
-              <w:t xml:space="preserve"> </w:t>
-            </w:r>
-            <w:r>
-              <w:rPr>
-                <w:rStyle w:val="Hipervnculo"/>
-                <w:rFonts w:ascii="Arial" w:hAnsi="Arial" w:cs="Arial"/>
-                <w:noProof/>
-                <w:lang w:val="es-US"/>
-              </w:rPr>
-              <w:t xml:space="preserve">     </w:t>
-            </w:r>
-            <w:r>
-              <w:rPr>
-                <w:rStyle w:val="Hipervnculo"/>
-                <w:rFonts w:ascii="Arial" w:hAnsi="Arial" w:cs="Arial"/>
-                <w:b/>
-                <w:bCs/>
-                <w:noProof/>
-              </w:rPr>
-              <w:t>Diagrama de secuencia para Inventario</w:t>
-            </w:r>
-            <w:r>
-              <w:rPr>
-                <w:noProof/>
-                <w:webHidden/>
-              </w:rPr>
-              <w:tab/>
-            </w:r>
-            <w:r>
-              <w:rPr>
-                <w:noProof/>
-                <w:webHidden/>
-              </w:rPr>
-              <w:fldChar w:fldCharType="begin"/>
-            </w:r>
-            <w:r>
-              <w:rPr>
-                <w:noProof/>
-                <w:webHidden/>
-              </w:rPr>
-              <w:instrText xml:space="preserve"> PAGEREF _Toc70348263 \h </w:instrText>
-            </w:r>
-            <w:r>
-              <w:rPr>
-                <w:noProof/>
-                <w:webHidden/>
-              </w:rPr>
-            </w:r>
-            <w:r>
-              <w:rPr>
-                <w:noProof/>
-                <w:webHidden/>
-              </w:rPr>
-              <w:fldChar w:fldCharType="separate"/>
-            </w:r>
-            <w:r>
-              <w:rPr>
-                <w:noProof/>
-                <w:webHidden/>
-              </w:rPr>
-              <w:t>30</w:t>
-            </w:r>
-            <w:r>
-              <w:rPr>
-                <w:noProof/>
-                <w:webHidden/>
-              </w:rPr>
-              <w:fldChar w:fldCharType="end"/>
-            </w:r>
-          </w:hyperlink>
-        </w:p>
-        <w:p>
-          <w:pPr>
-            <w:pStyle w:val="TDC3"/>
-            <w:tabs>
-              <w:tab w:val="right" w:leader="dot" w:pos="9350"/>
-            </w:tabs>
-            <w:rPr>
-              <w:rFonts w:asciiTheme="minorHAnsi" w:eastAsiaTheme="minorEastAsia" w:hAnsiTheme="minorHAnsi" w:cstheme="minorBidi"/>
-              <w:noProof/>
-              <w:lang w:eastAsia="es-GT"/>
-            </w:rPr>
-          </w:pPr>
-          <w:hyperlink w:anchor="_Toc70348264" w:history="1">
-            <w:r>
-              <w:rPr>
-                <w:rStyle w:val="Hipervnculo"/>
-                <w:rFonts w:ascii="Arial" w:hAnsi="Arial" w:cs="Arial"/>
-                <w:b/>
-                <w:bCs/>
-                <w:noProof/>
-              </w:rPr>
-              <w:t>Diagrama de secuencia para proveedor</w:t>
-            </w:r>
-            <w:r>
-              <w:rPr>
-                <w:noProof/>
-                <w:webHidden/>
-              </w:rPr>
-              <w:tab/>
-            </w:r>
-            <w:r>
-              <w:rPr>
-                <w:noProof/>
-                <w:webHidden/>
-              </w:rPr>
-              <w:fldChar w:fldCharType="begin"/>
-            </w:r>
-            <w:r>
-              <w:rPr>
-                <w:noProof/>
-                <w:webHidden/>
-              </w:rPr>
-              <w:instrText xml:space="preserve"> PAGEREF _Toc70348264 \h </w:instrText>
-            </w:r>
-            <w:r>
-              <w:rPr>
-                <w:noProof/>
-                <w:webHidden/>
-              </w:rPr>
-            </w:r>
-            <w:r>
-              <w:rPr>
-                <w:noProof/>
-                <w:webHidden/>
-              </w:rPr>
-              <w:fldChar w:fldCharType="separate"/>
-            </w:r>
-            <w:r>
-              <w:rPr>
-                <w:noProof/>
-                <w:webHidden/>
-              </w:rPr>
-              <w:t>31</w:t>
-            </w:r>
-            <w:r>
-              <w:rPr>
-                <w:noProof/>
-                <w:webHidden/>
-              </w:rPr>
-              <w:fldChar w:fldCharType="end"/>
-            </w:r>
-          </w:hyperlink>
-        </w:p>
-        <w:p>
-          <w:pPr>
-            <w:pStyle w:val="TDC3"/>
-            <w:tabs>
-              <w:tab w:val="right" w:leader="dot" w:pos="9350"/>
-            </w:tabs>
-            <w:rPr>
-              <w:rFonts w:asciiTheme="minorHAnsi" w:eastAsiaTheme="minorEastAsia" w:hAnsiTheme="minorHAnsi" w:cstheme="minorBidi"/>
-              <w:noProof/>
-              <w:lang w:eastAsia="es-GT"/>
-            </w:rPr>
-          </w:pPr>
-          <w:hyperlink w:anchor="_Toc70348265" w:history="1">
-            <w:r>
-              <w:rPr>
-                <w:rStyle w:val="Hipervnculo"/>
-                <w:rFonts w:ascii="Arial" w:hAnsi="Arial" w:cs="Arial"/>
-                <w:b/>
-                <w:bCs/>
-                <w:noProof/>
-              </w:rPr>
-              <w:t>Diagrama de secuencia para Iniciar Sesión</w:t>
-            </w:r>
-            <w:r>
-              <w:rPr>
-                <w:noProof/>
-                <w:webHidden/>
-              </w:rPr>
-              <w:tab/>
-            </w:r>
-            <w:r>
-              <w:rPr>
-                <w:noProof/>
-                <w:webHidden/>
-              </w:rPr>
-              <w:fldChar w:fldCharType="begin"/>
-            </w:r>
-            <w:r>
-              <w:rPr>
-                <w:noProof/>
-                <w:webHidden/>
-              </w:rPr>
-              <w:instrText xml:space="preserve"> PAGEREF _Toc70348265 \h </w:instrText>
-            </w:r>
-            <w:r>
-              <w:rPr>
-                <w:noProof/>
-                <w:webHidden/>
-              </w:rPr>
-            </w:r>
-            <w:r>
-              <w:rPr>
-                <w:noProof/>
-                <w:webHidden/>
-              </w:rPr>
-              <w:fldChar w:fldCharType="separate"/>
-            </w:r>
-            <w:r>
-              <w:rPr>
-                <w:noProof/>
-                <w:webHidden/>
-              </w:rPr>
-              <w:t>32</w:t>
+              <w:t>34</w:t>
             </w:r>
             <w:r>
               <w:rPr>
@@ -4330,7 +4764,7 @@
               <w:lang w:eastAsia="es-GT"/>
             </w:rPr>
           </w:pPr>
-          <w:hyperlink w:anchor="_Toc70348266" w:history="1">
+          <w:hyperlink w:anchor="_Toc70348985" w:history="1">
             <w:r>
               <w:rPr>
                 <w:rStyle w:val="Hipervnculo"/>
@@ -4340,7 +4774,7 @@
                 <w:noProof/>
                 <w:lang w:val="es-US"/>
               </w:rPr>
-              <w:t>Diagramas de Flujo de Datos</w:t>
+              <w:t>Diagramas relacionales</w:t>
             </w:r>
             <w:r>
               <w:rPr>
@@ -4361,7 +4795,7 @@
                 <w:noProof/>
                 <w:webHidden/>
               </w:rPr>
-              <w:instrText xml:space="preserve"> PAGEREF _Toc70348266 \h </w:instrText>
+              <w:instrText xml:space="preserve"> PAGEREF _Toc70348985 \h </w:instrText>
             </w:r>
             <w:r>
               <w:rPr>
@@ -4381,7 +4815,229 @@
                 <w:noProof/>
                 <w:webHidden/>
               </w:rPr>
-              <w:t>33</w:t>
+              <w:t>35</w:t>
+            </w:r>
+            <w:r>
+              <w:rPr>
+                <w:noProof/>
+                <w:webHidden/>
+              </w:rPr>
+              <w:fldChar w:fldCharType="end"/>
+            </w:r>
+          </w:hyperlink>
+        </w:p>
+        <w:p>
+          <w:pPr>
+            <w:pStyle w:val="TDC1"/>
+            <w:tabs>
+              <w:tab w:val="right" w:leader="dot" w:pos="9350"/>
+            </w:tabs>
+            <w:rPr>
+              <w:rFonts w:asciiTheme="minorHAnsi" w:eastAsiaTheme="minorEastAsia" w:hAnsiTheme="minorHAnsi" w:cstheme="minorBidi"/>
+              <w:noProof/>
+              <w:lang w:eastAsia="es-GT"/>
+            </w:rPr>
+          </w:pPr>
+          <w:hyperlink w:anchor="_Toc70348986" w:history="1">
+            <w:r>
+              <w:rPr>
+                <w:rStyle w:val="Hipervnculo"/>
+                <w:rFonts w:ascii="Arial" w:hAnsi="Arial" w:cs="Arial"/>
+                <w:b/>
+                <w:bCs/>
+                <w:noProof/>
+                <w:lang w:val="es-US"/>
+              </w:rPr>
+              <w:t>Descripción de entidades</w:t>
+            </w:r>
+            <w:r>
+              <w:rPr>
+                <w:noProof/>
+                <w:webHidden/>
+              </w:rPr>
+              <w:tab/>
+            </w:r>
+            <w:r>
+              <w:rPr>
+                <w:noProof/>
+                <w:webHidden/>
+              </w:rPr>
+              <w:fldChar w:fldCharType="begin"/>
+            </w:r>
+            <w:r>
+              <w:rPr>
+                <w:noProof/>
+                <w:webHidden/>
+              </w:rPr>
+              <w:instrText xml:space="preserve"> PAGEREF _Toc70348986 \h </w:instrText>
+            </w:r>
+            <w:r>
+              <w:rPr>
+                <w:noProof/>
+                <w:webHidden/>
+              </w:rPr>
+            </w:r>
+            <w:r>
+              <w:rPr>
+                <w:noProof/>
+                <w:webHidden/>
+              </w:rPr>
+              <w:fldChar w:fldCharType="separate"/>
+            </w:r>
+            <w:r>
+              <w:rPr>
+                <w:noProof/>
+                <w:webHidden/>
+              </w:rPr>
+              <w:t>36</w:t>
+            </w:r>
+            <w:r>
+              <w:rPr>
+                <w:noProof/>
+                <w:webHidden/>
+              </w:rPr>
+              <w:fldChar w:fldCharType="end"/>
+            </w:r>
+          </w:hyperlink>
+        </w:p>
+        <w:p>
+          <w:pPr>
+            <w:pStyle w:val="TDC1"/>
+            <w:tabs>
+              <w:tab w:val="right" w:leader="dot" w:pos="9350"/>
+            </w:tabs>
+            <w:rPr>
+              <w:rFonts w:asciiTheme="minorHAnsi" w:eastAsiaTheme="minorEastAsia" w:hAnsiTheme="minorHAnsi" w:cstheme="minorBidi"/>
+              <w:noProof/>
+              <w:lang w:eastAsia="es-GT"/>
+            </w:rPr>
+          </w:pPr>
+          <w:hyperlink w:anchor="_Toc70348987" w:history="1">
+            <w:r>
+              <w:rPr>
+                <w:rStyle w:val="Hipervnculo"/>
+                <w:rFonts w:ascii="Arial" w:hAnsi="Arial" w:cs="Arial"/>
+                <w:b/>
+                <w:bCs/>
+                <w:noProof/>
+                <w:lang w:val="es-US"/>
+              </w:rPr>
+              <w:t>Conclusiones</w:t>
+            </w:r>
+            <w:r>
+              <w:rPr>
+                <w:noProof/>
+                <w:webHidden/>
+              </w:rPr>
+              <w:tab/>
+            </w:r>
+            <w:r>
+              <w:rPr>
+                <w:noProof/>
+                <w:webHidden/>
+              </w:rPr>
+              <w:fldChar w:fldCharType="begin"/>
+            </w:r>
+            <w:r>
+              <w:rPr>
+                <w:noProof/>
+                <w:webHidden/>
+              </w:rPr>
+              <w:instrText xml:space="preserve"> PAGEREF _Toc70348987 \h </w:instrText>
+            </w:r>
+            <w:r>
+              <w:rPr>
+                <w:noProof/>
+                <w:webHidden/>
+              </w:rPr>
+            </w:r>
+            <w:r>
+              <w:rPr>
+                <w:noProof/>
+                <w:webHidden/>
+              </w:rPr>
+              <w:fldChar w:fldCharType="separate"/>
+            </w:r>
+            <w:r>
+              <w:rPr>
+                <w:noProof/>
+                <w:webHidden/>
+              </w:rPr>
+              <w:t>38</w:t>
+            </w:r>
+            <w:r>
+              <w:rPr>
+                <w:noProof/>
+                <w:webHidden/>
+              </w:rPr>
+              <w:fldChar w:fldCharType="end"/>
+            </w:r>
+          </w:hyperlink>
+        </w:p>
+        <w:p>
+          <w:pPr>
+            <w:pStyle w:val="TDC1"/>
+            <w:tabs>
+              <w:tab w:val="right" w:leader="dot" w:pos="9350"/>
+            </w:tabs>
+            <w:rPr>
+              <w:rFonts w:asciiTheme="minorHAnsi" w:eastAsiaTheme="minorEastAsia" w:hAnsiTheme="minorHAnsi" w:cstheme="minorBidi"/>
+              <w:noProof/>
+              <w:lang w:eastAsia="es-GT"/>
+            </w:rPr>
+          </w:pPr>
+          <w:hyperlink w:anchor="_Toc70348988" w:history="1">
+            <w:r>
+              <w:rPr>
+                <w:rStyle w:val="Hipervnculo"/>
+                <w:rFonts w:ascii="Arial" w:hAnsi="Arial" w:cs="Arial"/>
+                <w:b/>
+                <w:bCs/>
+                <w:noProof/>
+                <w:lang w:val="es-US"/>
+              </w:rPr>
+              <w:t>Apéndice</w:t>
+            </w:r>
+            <w:r>
+              <w:rPr>
+                <w:noProof/>
+                <w:webHidden/>
+              </w:rPr>
+              <w:tab/>
+            </w:r>
+            <w:r>
+              <w:rPr>
+                <w:noProof/>
+                <w:webHidden/>
+              </w:rPr>
+              <w:fldChar w:fldCharType="begin"/>
+            </w:r>
+            <w:r>
+              <w:rPr>
+                <w:noProof/>
+                <w:webHidden/>
+              </w:rPr>
+              <w:instrText xml:space="preserve"> PAGEREF _Toc70348988 \h </w:instrText>
+            </w:r>
+            <w:r>
+              <w:rPr>
+                <w:noProof/>
+                <w:webHidden/>
+              </w:rPr>
+            </w:r>
+            <w:r>
+              <w:rPr>
+                <w:noProof/>
+                <w:webHidden/>
+              </w:rPr>
+              <w:fldChar w:fldCharType="separate"/>
+            </w:r>
+            <w:r>
+              <w:rPr>
+                <w:noProof/>
+                <w:webHidden/>
+              </w:rPr>
+              <w:t>39</w:t>
             </w:r>
             <w:r>
               <w:rPr>
@@ -4404,7 +5060,7 @@
               <w:lang w:eastAsia="es-GT"/>
             </w:rPr>
           </w:pPr>
-          <w:hyperlink w:anchor="_Toc70348267" w:history="1">
+          <w:hyperlink w:anchor="_Toc70348989" w:history="1">
             <w:r>
               <w:rPr>
                 <w:rStyle w:val="Hipervnculo"/>
@@ -4412,8 +5068,9 @@
                 <w:b/>
                 <w:bCs/>
                 <w:noProof/>
-              </w:rPr>
-              <w:t>Diagrama de contexto (Diagrama 0)</w:t>
+                <w:lang w:val="es-US"/>
+              </w:rPr>
+              <w:t>FODA</w:t>
             </w:r>
             <w:r>
               <w:rPr>
@@ -4434,7 +5091,7 @@
                 <w:noProof/>
                 <w:webHidden/>
               </w:rPr>
-              <w:instrText xml:space="preserve"> PAGEREF _Toc70348267 \h </w:instrText>
+              <w:instrText xml:space="preserve"> PAGEREF _Toc70348989 \h </w:instrText>
             </w:r>
             <w:r>
               <w:rPr>
@@ -4454,7 +5111,7 @@
                 <w:noProof/>
                 <w:webHidden/>
               </w:rPr>
-              <w:t>33</w:t>
+              <w:t>39</w:t>
             </w:r>
             <w:r>
               <w:rPr>
@@ -4477,7 +5134,7 @@
               <w:lang w:eastAsia="es-GT"/>
             </w:rPr>
           </w:pPr>
-          <w:hyperlink w:anchor="_Toc70348268" w:history="1">
+          <w:hyperlink w:anchor="_Toc70348990" w:history="1">
             <w:r>
               <w:rPr>
                 <w:rStyle w:val="Hipervnculo"/>
@@ -4486,7 +5143,7 @@
                 <w:bCs/>
                 <w:noProof/>
               </w:rPr>
-              <w:t>Diagrama a nivel de Contexto</w:t>
+              <w:t>Detección de Problemas</w:t>
             </w:r>
             <w:r>
               <w:rPr>
@@ -4507,7 +5164,7 @@
                 <w:noProof/>
                 <w:webHidden/>
               </w:rPr>
-              <w:instrText xml:space="preserve"> PAGEREF _Toc70348268 \h </w:instrText>
+              <w:instrText xml:space="preserve"> PAGEREF _Toc70348990 \h </w:instrText>
             </w:r>
             <w:r>
               <w:rPr>
@@ -4527,7 +5184,7 @@
                 <w:noProof/>
                 <w:webHidden/>
               </w:rPr>
-              <w:t>34</w:t>
+              <w:t>40</w:t>
             </w:r>
             <w:r>
               <w:rPr>
@@ -4550,7 +5207,7 @@
               <w:lang w:eastAsia="es-GT"/>
             </w:rPr>
           </w:pPr>
-          <w:hyperlink w:anchor="_Toc70348269" w:history="1">
+          <w:hyperlink w:anchor="_Toc70348991" w:history="1">
             <w:r>
               <w:rPr>
                 <w:rStyle w:val="Hipervnculo"/>
@@ -4559,7 +5216,7 @@
                 <w:bCs/>
                 <w:noProof/>
               </w:rPr>
-              <w:t>Diagrama Padre e hijos  - modulo de ventas</w:t>
+              <w:t>Matriz BCG</w:t>
             </w:r>
             <w:r>
               <w:rPr>
@@ -4580,7 +5237,7 @@
                 <w:noProof/>
                 <w:webHidden/>
               </w:rPr>
-              <w:instrText xml:space="preserve"> PAGEREF _Toc70348269 \h </w:instrText>
+              <w:instrText xml:space="preserve"> PAGEREF _Toc70348991 \h </w:instrText>
             </w:r>
             <w:r>
               <w:rPr>
@@ -4600,303 +5257,7 @@
                 <w:noProof/>
                 <w:webHidden/>
               </w:rPr>
-              <w:t>34</w:t>
-            </w:r>
-            <w:r>
-              <w:rPr>
-                <w:noProof/>
-                <w:webHidden/>
-              </w:rPr>
-              <w:fldChar w:fldCharType="end"/>
-            </w:r>
-          </w:hyperlink>
-        </w:p>
-        <w:p>
-          <w:pPr>
-            <w:pStyle w:val="TDC1"/>
-            <w:tabs>
-              <w:tab w:val="right" w:leader="dot" w:pos="9350"/>
-            </w:tabs>
-            <w:rPr>
-              <w:rFonts w:asciiTheme="minorHAnsi" w:eastAsiaTheme="minorEastAsia" w:hAnsiTheme="minorHAnsi" w:cstheme="minorBidi"/>
-              <w:noProof/>
-              <w:lang w:eastAsia="es-GT"/>
-            </w:rPr>
-          </w:pPr>
-          <w:hyperlink w:anchor="_Toc70348270" w:history="1">
-            <w:r>
-              <w:rPr>
-                <w:rStyle w:val="Hipervnculo"/>
-                <w:rFonts w:ascii="Arial" w:hAnsi="Arial" w:cs="Arial"/>
-                <w:b/>
-                <w:bCs/>
-                <w:noProof/>
-                <w:lang w:val="es-US"/>
-              </w:rPr>
-              <w:t>Diagramas relacionales</w:t>
-            </w:r>
-            <w:r>
-              <w:rPr>
-                <w:noProof/>
-                <w:webHidden/>
-              </w:rPr>
-              <w:tab/>
-            </w:r>
-            <w:r>
-              <w:rPr>
-                <w:noProof/>
-                <w:webHidden/>
-              </w:rPr>
-              <w:fldChar w:fldCharType="begin"/>
-            </w:r>
-            <w:r>
-              <w:rPr>
-                <w:noProof/>
-                <w:webHidden/>
-              </w:rPr>
-              <w:instrText xml:space="preserve"> PAGEREF _Toc70348270 \h </w:instrText>
-            </w:r>
-            <w:r>
-              <w:rPr>
-                <w:noProof/>
-                <w:webHidden/>
-              </w:rPr>
-            </w:r>
-            <w:r>
-              <w:rPr>
-                <w:noProof/>
-                <w:webHidden/>
-              </w:rPr>
-              <w:fldChar w:fldCharType="separate"/>
-            </w:r>
-            <w:r>
-              <w:rPr>
-                <w:noProof/>
-                <w:webHidden/>
-              </w:rPr>
-              <w:t>35</w:t>
-            </w:r>
-            <w:r>
-              <w:rPr>
-                <w:noProof/>
-                <w:webHidden/>
-              </w:rPr>
-              <w:fldChar w:fldCharType="end"/>
-            </w:r>
-          </w:hyperlink>
-        </w:p>
-        <w:p>
-          <w:pPr>
-            <w:pStyle w:val="TDC1"/>
-            <w:tabs>
-              <w:tab w:val="right" w:leader="dot" w:pos="9350"/>
-            </w:tabs>
-            <w:rPr>
-              <w:rFonts w:asciiTheme="minorHAnsi" w:eastAsiaTheme="minorEastAsia" w:hAnsiTheme="minorHAnsi" w:cstheme="minorBidi"/>
-              <w:noProof/>
-              <w:lang w:eastAsia="es-GT"/>
-            </w:rPr>
-          </w:pPr>
-          <w:hyperlink w:anchor="_Toc70348271" w:history="1">
-            <w:r>
-              <w:rPr>
-                <w:rStyle w:val="Hipervnculo"/>
-                <w:rFonts w:ascii="Arial" w:hAnsi="Arial" w:cs="Arial"/>
-                <w:b/>
-                <w:bCs/>
-                <w:noProof/>
-                <w:lang w:val="es-US"/>
-              </w:rPr>
-              <w:t>Descripción de entidades</w:t>
-            </w:r>
-            <w:r>
-              <w:rPr>
-                <w:noProof/>
-                <w:webHidden/>
-              </w:rPr>
-              <w:tab/>
-            </w:r>
-            <w:r>
-              <w:rPr>
-                <w:noProof/>
-                <w:webHidden/>
-              </w:rPr>
-              <w:fldChar w:fldCharType="begin"/>
-            </w:r>
-            <w:r>
-              <w:rPr>
-                <w:noProof/>
-                <w:webHidden/>
-              </w:rPr>
-              <w:instrText xml:space="preserve"> PAGEREF _Toc70348271 \h </w:instrText>
-            </w:r>
-            <w:r>
-              <w:rPr>
-                <w:noProof/>
-                <w:webHidden/>
-              </w:rPr>
-            </w:r>
-            <w:r>
-              <w:rPr>
-                <w:noProof/>
-                <w:webHidden/>
-              </w:rPr>
-              <w:fldChar w:fldCharType="separate"/>
-            </w:r>
-            <w:r>
-              <w:rPr>
-                <w:noProof/>
-                <w:webHidden/>
-              </w:rPr>
-              <w:t>36</w:t>
-            </w:r>
-            <w:r>
-              <w:rPr>
-                <w:noProof/>
-                <w:webHidden/>
-              </w:rPr>
-              <w:fldChar w:fldCharType="end"/>
-            </w:r>
-          </w:hyperlink>
-        </w:p>
-        <w:p>
-          <w:pPr>
-            <w:pStyle w:val="TDC1"/>
-            <w:tabs>
-              <w:tab w:val="right" w:leader="dot" w:pos="9350"/>
-            </w:tabs>
-            <w:rPr>
-              <w:rFonts w:asciiTheme="minorHAnsi" w:eastAsiaTheme="minorEastAsia" w:hAnsiTheme="minorHAnsi" w:cstheme="minorBidi"/>
-              <w:noProof/>
-              <w:lang w:eastAsia="es-GT"/>
-            </w:rPr>
-          </w:pPr>
-          <w:hyperlink w:anchor="_Toc70348272" w:history="1">
-            <w:r>
-              <w:rPr>
-                <w:rStyle w:val="Hipervnculo"/>
-                <w:rFonts w:ascii="Arial" w:hAnsi="Arial" w:cs="Arial"/>
-                <w:b/>
-                <w:bCs/>
-                <w:noProof/>
-                <w:lang w:val="es-US"/>
-              </w:rPr>
-              <w:t>Conclusiones</w:t>
-            </w:r>
-            <w:r>
-              <w:rPr>
-                <w:noProof/>
-                <w:webHidden/>
-              </w:rPr>
-              <w:tab/>
-            </w:r>
-            <w:r>
-              <w:rPr>
-                <w:noProof/>
-                <w:webHidden/>
-              </w:rPr>
-              <w:fldChar w:fldCharType="begin"/>
-            </w:r>
-            <w:r>
-              <w:rPr>
-                <w:noProof/>
-                <w:webHidden/>
-              </w:rPr>
-              <w:instrText xml:space="preserve"> PAGEREF _Toc70348272 \h </w:instrText>
-            </w:r>
-            <w:r>
-              <w:rPr>
-                <w:noProof/>
-                <w:webHidden/>
-              </w:rPr>
-            </w:r>
-            <w:r>
-              <w:rPr>
-                <w:noProof/>
-                <w:webHidden/>
-              </w:rPr>
-              <w:fldChar w:fldCharType="separate"/>
-            </w:r>
-            <w:r>
-              <w:rPr>
-                <w:noProof/>
-                <w:webHidden/>
-              </w:rPr>
-              <w:t>38</w:t>
-            </w:r>
-            <w:r>
-              <w:rPr>
-                <w:noProof/>
-                <w:webHidden/>
-              </w:rPr>
-              <w:fldChar w:fldCharType="end"/>
-            </w:r>
-          </w:hyperlink>
-        </w:p>
-        <w:p>
-          <w:pPr>
-            <w:pStyle w:val="TDC1"/>
-            <w:tabs>
-              <w:tab w:val="right" w:leader="dot" w:pos="9350"/>
-            </w:tabs>
-            <w:rPr>
-              <w:rFonts w:asciiTheme="minorHAnsi" w:eastAsiaTheme="minorEastAsia" w:hAnsiTheme="minorHAnsi" w:cstheme="minorBidi"/>
-              <w:noProof/>
-              <w:lang w:eastAsia="es-GT"/>
-            </w:rPr>
-          </w:pPr>
-          <w:hyperlink w:anchor="_Toc70348273" w:history="1">
-            <w:r>
-              <w:rPr>
-                <w:rStyle w:val="Hipervnculo"/>
-                <w:rFonts w:ascii="Arial" w:hAnsi="Arial" w:cs="Arial"/>
-                <w:b/>
-                <w:bCs/>
-                <w:noProof/>
-                <w:lang w:val="es-US"/>
-              </w:rPr>
-              <w:t>Apéndice</w:t>
-            </w:r>
-            <w:r>
-              <w:rPr>
-                <w:noProof/>
-                <w:webHidden/>
-              </w:rPr>
-              <w:tab/>
-            </w:r>
-            <w:r>
-              <w:rPr>
-                <w:noProof/>
-                <w:webHidden/>
-              </w:rPr>
-              <w:fldChar w:fldCharType="begin"/>
-            </w:r>
-            <w:r>
-              <w:rPr>
-                <w:noProof/>
-                <w:webHidden/>
-              </w:rPr>
-              <w:instrText xml:space="preserve"> PAGEREF _Toc70348273 \h </w:instrText>
-            </w:r>
-            <w:r>
-              <w:rPr>
-                <w:noProof/>
-                <w:webHidden/>
-              </w:rPr>
-            </w:r>
-            <w:r>
-              <w:rPr>
-                <w:noProof/>
-                <w:webHidden/>
-              </w:rPr>
-              <w:fldChar w:fldCharType="separate"/>
-            </w:r>
-            <w:r>
-              <w:rPr>
-                <w:noProof/>
-                <w:webHidden/>
-              </w:rPr>
-              <w:t>39</w:t>
+              <w:t>41</w:t>
             </w:r>
             <w:r>
               <w:rPr>
@@ -4919,7 +5280,7 @@
               <w:lang w:eastAsia="es-GT"/>
             </w:rPr>
           </w:pPr>
-          <w:hyperlink w:anchor="_Toc70348274" w:history="1">
+          <w:hyperlink w:anchor="_Toc70348992" w:history="1">
             <w:r>
               <w:rPr>
                 <w:rStyle w:val="Hipervnculo"/>
@@ -4927,9 +5288,8 @@
                 <w:b/>
                 <w:bCs/>
                 <w:noProof/>
-                <w:lang w:val="es-US"/>
-              </w:rPr>
-              <w:t>FODA</w:t>
+              </w:rPr>
+              <w:t>Fotos</w:t>
             </w:r>
             <w:r>
               <w:rPr>
@@ -4950,7 +5310,7 @@
                 <w:noProof/>
                 <w:webHidden/>
               </w:rPr>
-              <w:instrText xml:space="preserve"> PAGEREF _Toc70348274 \h </w:instrText>
+              <w:instrText xml:space="preserve"> PAGEREF _Toc70348992 \h </w:instrText>
             </w:r>
             <w:r>
               <w:rPr>
@@ -4970,7 +5330,7 @@
                 <w:noProof/>
                 <w:webHidden/>
               </w:rPr>
-              <w:t>39</w:t>
+              <w:t>42</w:t>
             </w:r>
             <w:r>
               <w:rPr>
@@ -4993,7 +5353,7 @@
               <w:lang w:eastAsia="es-GT"/>
             </w:rPr>
           </w:pPr>
-          <w:hyperlink w:anchor="_Toc70348275" w:history="1">
+          <w:hyperlink w:anchor="_Toc70348993" w:history="1">
             <w:r>
               <w:rPr>
                 <w:rStyle w:val="Hipervnculo"/>
@@ -5002,7 +5362,7 @@
                 <w:bCs/>
                 <w:noProof/>
               </w:rPr>
-              <w:t>Detección de Problemas</w:t>
+              <w:t>Preguntas que realizaríamos al cliente</w:t>
             </w:r>
             <w:r>
               <w:rPr>
@@ -5023,7 +5383,7 @@
                 <w:noProof/>
                 <w:webHidden/>
               </w:rPr>
-              <w:instrText xml:space="preserve"> PAGEREF _Toc70348275 \h </w:instrText>
+              <w:instrText xml:space="preserve"> PAGEREF _Toc70348993 \h </w:instrText>
             </w:r>
             <w:r>
               <w:rPr>
@@ -5043,153 +5403,7 @@
                 <w:noProof/>
                 <w:webHidden/>
               </w:rPr>
-              <w:t>40</w:t>
-            </w:r>
-            <w:r>
-              <w:rPr>
-                <w:noProof/>
-                <w:webHidden/>
-              </w:rPr>
-              <w:fldChar w:fldCharType="end"/>
-            </w:r>
-          </w:hyperlink>
-        </w:p>
-        <w:p>
-          <w:pPr>
-            <w:pStyle w:val="TDC2"/>
-            <w:tabs>
-              <w:tab w:val="right" w:leader="dot" w:pos="9350"/>
-            </w:tabs>
-            <w:rPr>
-              <w:rFonts w:asciiTheme="minorHAnsi" w:eastAsiaTheme="minorEastAsia" w:hAnsiTheme="minorHAnsi" w:cstheme="minorBidi"/>
-              <w:noProof/>
-              <w:lang w:eastAsia="es-GT"/>
-            </w:rPr>
-          </w:pPr>
-          <w:hyperlink w:anchor="_Toc70348276" w:history="1">
-            <w:r>
-              <w:rPr>
-                <w:rStyle w:val="Hipervnculo"/>
-                <w:rFonts w:ascii="Arial" w:hAnsi="Arial" w:cs="Arial"/>
-                <w:b/>
-                <w:bCs/>
-                <w:noProof/>
-              </w:rPr>
-              <w:t>Matriz BCG</w:t>
-            </w:r>
-            <w:r>
-              <w:rPr>
-                <w:noProof/>
-                <w:webHidden/>
-              </w:rPr>
-              <w:tab/>
-            </w:r>
-            <w:r>
-              <w:rPr>
-                <w:noProof/>
-                <w:webHidden/>
-              </w:rPr>
-              <w:fldChar w:fldCharType="begin"/>
-            </w:r>
-            <w:r>
-              <w:rPr>
-                <w:noProof/>
-                <w:webHidden/>
-              </w:rPr>
-              <w:instrText xml:space="preserve"> PAGEREF _Toc70348276 \h </w:instrText>
-            </w:r>
-            <w:r>
-              <w:rPr>
-                <w:noProof/>
-                <w:webHidden/>
-              </w:rPr>
-            </w:r>
-            <w:r>
-              <w:rPr>
-                <w:noProof/>
-                <w:webHidden/>
-              </w:rPr>
-              <w:fldChar w:fldCharType="separate"/>
-            </w:r>
-            <w:r>
-              <w:rPr>
-                <w:noProof/>
-                <w:webHidden/>
-              </w:rPr>
-              <w:t>41</w:t>
-            </w:r>
-            <w:r>
-              <w:rPr>
-                <w:noProof/>
-                <w:webHidden/>
-              </w:rPr>
-              <w:fldChar w:fldCharType="end"/>
-            </w:r>
-          </w:hyperlink>
-        </w:p>
-        <w:p>
-          <w:pPr>
-            <w:pStyle w:val="TDC2"/>
-            <w:tabs>
-              <w:tab w:val="right" w:leader="dot" w:pos="9350"/>
-            </w:tabs>
-            <w:rPr>
-              <w:rFonts w:asciiTheme="minorHAnsi" w:eastAsiaTheme="minorEastAsia" w:hAnsiTheme="minorHAnsi" w:cstheme="minorBidi"/>
-              <w:noProof/>
-              <w:lang w:eastAsia="es-GT"/>
-            </w:rPr>
-          </w:pPr>
-          <w:hyperlink w:anchor="_Toc70348277" w:history="1">
-            <w:r>
-              <w:rPr>
-                <w:rStyle w:val="Hipervnculo"/>
-                <w:rFonts w:ascii="Arial" w:hAnsi="Arial" w:cs="Arial"/>
-                <w:b/>
-                <w:bCs/>
-                <w:noProof/>
-              </w:rPr>
-              <w:t>Fotos</w:t>
-            </w:r>
-            <w:r>
-              <w:rPr>
-                <w:noProof/>
-                <w:webHidden/>
-              </w:rPr>
-              <w:tab/>
-            </w:r>
-            <w:r>
-              <w:rPr>
-                <w:noProof/>
-                <w:webHidden/>
-              </w:rPr>
-              <w:fldChar w:fldCharType="begin"/>
-            </w:r>
-            <w:r>
-              <w:rPr>
-                <w:noProof/>
-                <w:webHidden/>
-              </w:rPr>
-              <w:instrText xml:space="preserve"> PAGEREF _Toc70348277 \h </w:instrText>
-            </w:r>
-            <w:r>
-              <w:rPr>
-                <w:noProof/>
-                <w:webHidden/>
-              </w:rPr>
-            </w:r>
-            <w:r>
-              <w:rPr>
-                <w:noProof/>
-                <w:webHidden/>
-              </w:rPr>
-              <w:fldChar w:fldCharType="separate"/>
-            </w:r>
-            <w:r>
-              <w:rPr>
-                <w:noProof/>
-                <w:webHidden/>
-              </w:rPr>
-              <w:t>42</w:t>
+              <w:t>43</w:t>
             </w:r>
             <w:r>
               <w:rPr>
@@ -5429,7 +5643,7 @@
           <w:szCs w:val="22"/>
         </w:rPr>
       </w:pPr>
-      <w:bookmarkStart w:id="0" w:name="_Toc70348214"/>
+      <w:bookmarkStart w:id="0" w:name="_Toc70348930"/>
       <w:r>
         <w:rPr>
           <w:rFonts w:ascii="Arial" w:hAnsi="Arial" w:cs="Arial"/>
@@ -5453,7 +5667,7 @@
           <w:b/>
         </w:rPr>
       </w:pPr>
-      <w:bookmarkStart w:id="1" w:name="_Toc70348215"/>
+      <w:bookmarkStart w:id="1" w:name="_Toc70348931"/>
       <w:r>
         <w:rPr>
           <w:rStyle w:val="Ttulo2Car"/>
@@ -5499,7 +5713,7 @@
           <w:b/>
         </w:rPr>
       </w:pPr>
-      <w:bookmarkStart w:id="2" w:name="_Toc70348216"/>
+      <w:bookmarkStart w:id="2" w:name="_Toc70348932"/>
       <w:r>
         <w:rPr>
           <w:rStyle w:val="Ttulo2Car"/>
@@ -5550,7 +5764,7 @@
           <w:szCs w:val="22"/>
         </w:rPr>
       </w:pPr>
-      <w:bookmarkStart w:id="3" w:name="_Toc70348217"/>
+      <w:bookmarkStart w:id="3" w:name="_Toc70348933"/>
       <w:r>
         <w:rPr>
           <w:rStyle w:val="Ttulo2Car"/>
@@ -5601,7 +5815,7 @@
           <w:szCs w:val="22"/>
         </w:rPr>
       </w:pPr>
-      <w:bookmarkStart w:id="4" w:name="_Toc70348218"/>
+      <w:bookmarkStart w:id="4" w:name="_Toc70348934"/>
       <w:r>
         <w:rPr>
           <w:rStyle w:val="Ttulo2Car"/>
@@ -5669,7 +5883,7 @@
         </w:rPr>
         <w:t xml:space="preserve"> </w:t>
       </w:r>
-      <w:bookmarkStart w:id="5" w:name="_Toc70348219"/>
+      <w:bookmarkStart w:id="5" w:name="_Toc70348935"/>
       <w:r>
         <w:rPr>
           <w:rStyle w:val="Ttulo2Car"/>
@@ -5944,7 +6158,7 @@
           <w:lang w:val="es-US"/>
         </w:rPr>
       </w:pPr>
-      <w:bookmarkStart w:id="6" w:name="_Toc70348220"/>
+      <w:bookmarkStart w:id="6" w:name="_Toc70348936"/>
       <w:r>
         <w:rPr>
           <w:rFonts w:ascii="Arial" w:hAnsi="Arial" w:cs="Arial"/>
@@ -6059,7 +6273,7 @@
           <w:lang w:val="es-US"/>
         </w:rPr>
       </w:pPr>
-      <w:bookmarkStart w:id="7" w:name="_Toc70348221"/>
+      <w:bookmarkStart w:id="7" w:name="_Toc70348937"/>
       <w:r>
         <w:rPr>
           <w:rFonts w:ascii="Arial" w:hAnsi="Arial" w:cs="Arial"/>
@@ -6112,7 +6326,7 @@
         </w:rPr>
         <w:t xml:space="preserve">     </w:t>
       </w:r>
-      <w:bookmarkStart w:id="8" w:name="_Toc70348222"/>
+      <w:bookmarkStart w:id="8" w:name="_Toc70348938"/>
       <w:r>
         <w:rPr>
           <w:rFonts w:ascii="Arial" w:hAnsi="Arial" w:cs="Arial"/>
@@ -6399,7 +6613,7 @@
         <w:lastRenderedPageBreak/>
         <w:t xml:space="preserve">     </w:t>
       </w:r>
-      <w:bookmarkStart w:id="9" w:name="_Toc70348223"/>
+      <w:bookmarkStart w:id="9" w:name="_Toc70348939"/>
       <w:r>
         <w:rPr>
           <w:rFonts w:ascii="Arial" w:hAnsi="Arial" w:cs="Arial"/>
@@ -8383,7 +8597,7 @@
         </w:rPr>
         <w:t xml:space="preserve">     </w:t>
       </w:r>
-      <w:bookmarkStart w:id="11" w:name="_Toc70348224"/>
+      <w:bookmarkStart w:id="11" w:name="_Toc70348940"/>
       <w:r>
         <w:rPr>
           <w:rFonts w:ascii="Arial" w:hAnsi="Arial" w:cs="Arial"/>
@@ -8580,7 +8794,7 @@
         </w:rPr>
         <w:t xml:space="preserve">     </w:t>
       </w:r>
-      <w:bookmarkStart w:id="12" w:name="_Toc70348225"/>
+      <w:bookmarkStart w:id="12" w:name="_Toc70348941"/>
       <w:r>
         <w:rPr>
           <w:rFonts w:ascii="Arial" w:hAnsi="Arial" w:cs="Arial"/>
@@ -8650,7 +8864,7 @@
         </w:rPr>
         <w:t xml:space="preserve">     </w:t>
       </w:r>
-      <w:bookmarkStart w:id="13" w:name="_Toc70348226"/>
+      <w:bookmarkStart w:id="13" w:name="_Toc70348942"/>
       <w:r>
         <w:rPr>
           <w:rFonts w:ascii="Arial" w:hAnsi="Arial" w:cs="Arial"/>
@@ -8721,7 +8935,7 @@
         <w:lastRenderedPageBreak/>
         <w:t xml:space="preserve">         </w:t>
       </w:r>
-      <w:bookmarkStart w:id="14" w:name="_Toc70348227"/>
+      <w:bookmarkStart w:id="14" w:name="_Toc70348943"/>
       <w:r>
         <w:rPr>
           <w:rFonts w:ascii="Arial" w:hAnsi="Arial" w:cs="Arial"/>
@@ -8896,7 +9110,7 @@
           <w:lang w:val="es-US"/>
         </w:rPr>
       </w:pPr>
-      <w:bookmarkStart w:id="15" w:name="_Toc70348228"/>
+      <w:bookmarkStart w:id="15" w:name="_Toc70348944"/>
       <w:r>
         <w:rPr>
           <w:rFonts w:ascii="Arial" w:hAnsi="Arial" w:cs="Arial"/>
@@ -9120,7 +9334,7 @@
           <w:szCs w:val="22"/>
         </w:rPr>
       </w:pPr>
-      <w:bookmarkStart w:id="16" w:name="_Toc70348229"/>
+      <w:bookmarkStart w:id="16" w:name="_Toc70348945"/>
       <w:r>
         <w:rPr>
           <w:rFonts w:ascii="Arial" w:hAnsi="Arial" w:cs="Arial"/>
@@ -9406,7 +9620,7 @@
           <w:szCs w:val="22"/>
         </w:rPr>
       </w:pPr>
-      <w:bookmarkStart w:id="17" w:name="_Toc70348230"/>
+      <w:bookmarkStart w:id="17" w:name="_Toc70348946"/>
       <w:r>
         <w:rPr>
           <w:rFonts w:ascii="Arial" w:hAnsi="Arial" w:cs="Arial"/>
@@ -9445,7 +9659,7 @@
           <w:szCs w:val="22"/>
         </w:rPr>
       </w:pPr>
-      <w:bookmarkStart w:id="18" w:name="_Toc70348231"/>
+      <w:bookmarkStart w:id="18" w:name="_Toc70348947"/>
       <w:r>
         <w:rPr>
           <w:rFonts w:ascii="Arial" w:hAnsi="Arial" w:cs="Arial"/>
@@ -9493,7 +9707,7 @@
           <w:szCs w:val="22"/>
         </w:rPr>
       </w:pPr>
-      <w:bookmarkStart w:id="19" w:name="_Toc70348232"/>
+      <w:bookmarkStart w:id="19" w:name="_Toc70348948"/>
       <w:r>
         <w:rPr>
           <w:rFonts w:ascii="Arial" w:hAnsi="Arial" w:cs="Arial"/>
@@ -9541,7 +9755,7 @@
           <w:szCs w:val="22"/>
         </w:rPr>
       </w:pPr>
-      <w:bookmarkStart w:id="20" w:name="_Toc70348233"/>
+      <w:bookmarkStart w:id="20" w:name="_Toc70348949"/>
       <w:r>
         <w:rPr>
           <w:rFonts w:ascii="Arial" w:hAnsi="Arial" w:cs="Arial"/>
@@ -9923,7 +10137,7 @@
           <w:lang w:val="es-US"/>
         </w:rPr>
       </w:pPr>
-      <w:bookmarkStart w:id="21" w:name="_Toc70348234"/>
+      <w:bookmarkStart w:id="21" w:name="_Toc70348950"/>
       <w:r>
         <w:rPr>
           <w:rFonts w:ascii="Arial" w:hAnsi="Arial" w:cs="Arial"/>
@@ -9953,7 +10167,7 @@
           <w:lang w:val="es-US"/>
         </w:rPr>
       </w:pPr>
-      <w:bookmarkStart w:id="22" w:name="_Toc70348235"/>
+      <w:bookmarkStart w:id="22" w:name="_Toc70348951"/>
       <w:r>
         <w:rPr>
           <w:rFonts w:ascii="Arial" w:hAnsi="Arial" w:cs="Arial"/>
@@ -10234,7 +10448,7 @@
           <w:lang w:val="es-US"/>
         </w:rPr>
       </w:pPr>
-      <w:bookmarkStart w:id="23" w:name="_Toc70348236"/>
+      <w:bookmarkStart w:id="23" w:name="_Toc70348952"/>
       <w:r>
         <w:rPr>
           <w:rFonts w:ascii="Arial" w:hAnsi="Arial" w:cs="Arial"/>
@@ -10311,7 +10525,7 @@
         </w:rPr>
         <w:t xml:space="preserve">     </w:t>
       </w:r>
-      <w:bookmarkStart w:id="24" w:name="_Toc70348237"/>
+      <w:bookmarkStart w:id="24" w:name="_Toc70348953"/>
       <w:r>
         <w:rPr>
           <w:rFonts w:ascii="Arial" w:hAnsi="Arial" w:cs="Arial"/>
@@ -10383,7 +10597,7 @@
         </w:rPr>
         <w:t xml:space="preserve">     </w:t>
       </w:r>
-      <w:bookmarkStart w:id="25" w:name="_Toc70348238"/>
+      <w:bookmarkStart w:id="25" w:name="_Toc70348954"/>
       <w:r>
         <w:rPr>
           <w:rFonts w:ascii="Arial" w:hAnsi="Arial" w:cs="Arial"/>
@@ -10443,7 +10657,7 @@
         </w:rPr>
         <w:t xml:space="preserve">     </w:t>
       </w:r>
-      <w:bookmarkStart w:id="26" w:name="_Toc70348239"/>
+      <w:bookmarkStart w:id="26" w:name="_Toc70348955"/>
       <w:r>
         <w:rPr>
           <w:rFonts w:ascii="Arial" w:hAnsi="Arial" w:cs="Arial"/>
@@ -10496,7 +10710,7 @@
           <w:lang w:val="es-US"/>
         </w:rPr>
       </w:pPr>
-      <w:bookmarkStart w:id="27" w:name="_Toc70348240"/>
+      <w:bookmarkStart w:id="27" w:name="_Toc70348956"/>
       <w:r>
         <w:rPr>
           <w:rFonts w:ascii="Arial" w:hAnsi="Arial" w:cs="Arial"/>
@@ -11387,7 +11601,7 @@
           <w:lang w:val="es-US"/>
         </w:rPr>
       </w:pPr>
-      <w:bookmarkStart w:id="28" w:name="_Toc70348241"/>
+      <w:bookmarkStart w:id="28" w:name="_Toc70348957"/>
       <w:r>
         <w:rPr>
           <w:rFonts w:ascii="Arial" w:hAnsi="Arial" w:cs="Arial"/>
@@ -11435,7 +11649,7 @@
         </w:rPr>
         <w:t xml:space="preserve">     </w:t>
       </w:r>
-      <w:bookmarkStart w:id="29" w:name="_Toc70348242"/>
+      <w:bookmarkStart w:id="29" w:name="_Toc70348958"/>
       <w:r>
         <w:rPr>
           <w:rFonts w:ascii="Arial" w:hAnsi="Arial" w:cs="Arial"/>
@@ -11490,7 +11704,7 @@
         </w:rPr>
         <w:t xml:space="preserve">     </w:t>
       </w:r>
-      <w:bookmarkStart w:id="30" w:name="_Toc70348243"/>
+      <w:bookmarkStart w:id="30" w:name="_Toc70348959"/>
       <w:r>
         <w:rPr>
           <w:rStyle w:val="Ttulo3Car"/>
@@ -11545,7 +11759,7 @@
           <w:lang w:val="es-US"/>
         </w:rPr>
       </w:pPr>
-      <w:bookmarkStart w:id="31" w:name="_Toc70348244"/>
+      <w:bookmarkStart w:id="31" w:name="_Toc70348960"/>
       <w:r>
         <w:rPr>
           <w:rFonts w:ascii="Arial" w:hAnsi="Arial" w:cs="Arial"/>
@@ -12821,7 +13035,7 @@
           <w:lang w:val="es-US"/>
         </w:rPr>
       </w:pPr>
-      <w:bookmarkStart w:id="32" w:name="_Toc70348245"/>
+      <w:bookmarkStart w:id="32" w:name="_Toc70348961"/>
       <w:r>
         <w:rPr>
           <w:rFonts w:ascii="Arial" w:hAnsi="Arial" w:cs="Arial"/>
@@ -12938,7 +13152,7 @@
           <w:szCs w:val="22"/>
         </w:rPr>
       </w:pPr>
-      <w:bookmarkStart w:id="33" w:name="_Toc70348246"/>
+      <w:bookmarkStart w:id="33" w:name="_Toc70348962"/>
       <w:r>
         <w:rPr>
           <w:rFonts w:ascii="Arial" w:hAnsi="Arial" w:cs="Arial"/>
@@ -15470,7 +15684,7 @@
           <w:lang w:val="es-US"/>
         </w:rPr>
       </w:pPr>
-      <w:bookmarkStart w:id="34" w:name="_Toc70348247"/>
+      <w:bookmarkStart w:id="34" w:name="_Toc70348963"/>
       <w:r>
         <w:rPr>
           <w:rFonts w:ascii="Arial" w:hAnsi="Arial" w:cs="Arial"/>
@@ -15715,7 +15929,7 @@
           <w:lang w:val="es-US"/>
         </w:rPr>
       </w:pPr>
-      <w:bookmarkStart w:id="35" w:name="_Toc70348248"/>
+      <w:bookmarkStart w:id="35" w:name="_Toc70348964"/>
       <w:r>
         <w:rPr>
           <w:rFonts w:ascii="Arial" w:hAnsi="Arial" w:cs="Arial"/>
@@ -15745,7 +15959,7 @@
           <w:lang w:val="es-US"/>
         </w:rPr>
       </w:pPr>
-      <w:bookmarkStart w:id="36" w:name="_Toc70348249"/>
+      <w:bookmarkStart w:id="36" w:name="_Toc70348965"/>
       <w:r>
         <w:rPr>
           <w:rFonts w:ascii="Arial" w:hAnsi="Arial" w:cs="Arial"/>
@@ -15781,7 +15995,7 @@
         </w:rPr>
         <w:t xml:space="preserve">     </w:t>
       </w:r>
-      <w:bookmarkStart w:id="37" w:name="_Toc70348250"/>
+      <w:bookmarkStart w:id="37" w:name="_Toc70348966"/>
       <w:r>
         <w:rPr>
           <w:rFonts w:ascii="Arial" w:hAnsi="Arial" w:cs="Arial"/>
@@ -15883,7 +16097,7 @@
         </w:rPr>
         <w:t xml:space="preserve">     </w:t>
       </w:r>
-      <w:bookmarkStart w:id="38" w:name="_Toc70348251"/>
+      <w:bookmarkStart w:id="38" w:name="_Toc70348967"/>
       <w:r>
         <w:rPr>
           <w:rFonts w:ascii="Arial" w:hAnsi="Arial" w:cs="Arial"/>
@@ -16113,7 +16327,7 @@
         <w:lastRenderedPageBreak/>
         <w:t xml:space="preserve">     </w:t>
       </w:r>
-      <w:bookmarkStart w:id="39" w:name="_Toc70348252"/>
+      <w:bookmarkStart w:id="39" w:name="_Toc70348968"/>
       <w:r>
         <w:rPr>
           <w:rFonts w:ascii="Arial" w:hAnsi="Arial" w:cs="Arial"/>
@@ -16331,7 +16545,7 @@
         </w:rPr>
         <w:t xml:space="preserve">     </w:t>
       </w:r>
-      <w:bookmarkStart w:id="40" w:name="_Toc70348253"/>
+      <w:bookmarkStart w:id="40" w:name="_Toc70348969"/>
       <w:r>
         <w:rPr>
           <w:rFonts w:ascii="Arial" w:hAnsi="Arial" w:cs="Arial"/>
@@ -16538,7 +16752,7 @@
         <w:lastRenderedPageBreak/>
         <w:t xml:space="preserve">     </w:t>
       </w:r>
-      <w:bookmarkStart w:id="41" w:name="_Toc70348254"/>
+      <w:bookmarkStart w:id="41" w:name="_Toc70348970"/>
       <w:r>
         <w:rPr>
           <w:rFonts w:ascii="Arial" w:hAnsi="Arial" w:cs="Arial"/>
@@ -16764,7 +16978,7 @@
         <w:lastRenderedPageBreak/>
         <w:t xml:space="preserve">     </w:t>
       </w:r>
-      <w:bookmarkStart w:id="42" w:name="_Toc70348255"/>
+      <w:bookmarkStart w:id="42" w:name="_Toc70348971"/>
       <w:r>
         <w:rPr>
           <w:rFonts w:ascii="Arial" w:hAnsi="Arial" w:cs="Arial"/>
@@ -16781,31 +16995,20 @@
     </w:p>
     <w:p>
       <w:pPr>
-        <w:pStyle w:val="Ttulo3"/>
-        <w:spacing w:before="0" w:line="480" w:lineRule="auto"/>
-        <w:rPr>
-          <w:rFonts w:ascii="Arial" w:hAnsi="Arial" w:cs="Arial"/>
-          <w:b/>
-          <w:bCs/>
-          <w:color w:val="000000" w:themeColor="text1"/>
-          <w:sz w:val="22"/>
-          <w:szCs w:val="22"/>
+        <w:rPr>
           <w:lang w:val="es-US"/>
         </w:rPr>
       </w:pPr>
-      <w:bookmarkStart w:id="43" w:name="_Toc70348256"/>
-      <w:r>
-        <w:rPr>
-          <w:rFonts w:ascii="Arial" w:hAnsi="Arial" w:cs="Arial"/>
+      <w:r>
+        <w:rPr>
           <w:noProof/>
-          <w:sz w:val="22"/>
-          <w:szCs w:val="22"/>
+          <w:lang w:val="es-US"/>
         </w:rPr>
         <w:drawing>
-          <wp:inline distT="0" distB="0" distL="0" distR="0" wp14:anchorId="401FE813" wp14:editId="7314799C">
-            <wp:extent cx="5502863" cy="7067550"/>
-            <wp:effectExtent l="0" t="0" r="3175" b="0"/>
-            <wp:docPr id="35" name="Imagen 35"/>
+          <wp:inline distT="0" distB="0" distL="0" distR="0" wp14:anchorId="5B270F76" wp14:editId="5F4D86E5">
+            <wp:extent cx="5505450" cy="7065645"/>
+            <wp:effectExtent l="0" t="0" r="0" b="1905"/>
+            <wp:docPr id="2" name="Imagen 2"/>
             <wp:cNvGraphicFramePr>
               <a:graphicFrameLocks xmlns:a="http://schemas.openxmlformats.org/drawingml/2006/main" noChangeAspect="1"/>
             </wp:cNvGraphicFramePr>
@@ -16813,7 +17016,7 @@
               <a:graphicData uri="http://schemas.openxmlformats.org/drawingml/2006/picture">
                 <pic:pic xmlns:pic="http://schemas.openxmlformats.org/drawingml/2006/picture">
                   <pic:nvPicPr>
-                    <pic:cNvPr id="0" name="Picture 16"/>
+                    <pic:cNvPr id="0" name="Picture 2"/>
                     <pic:cNvPicPr>
                       <a:picLocks noChangeAspect="1" noChangeArrowheads="1"/>
                     </pic:cNvPicPr>
@@ -16834,15 +17037,12 @@
                   <pic:spPr bwMode="auto">
                     <a:xfrm>
                       <a:off x="0" y="0"/>
-                      <a:ext cx="5518288" cy="7087361"/>
+                      <a:ext cx="5505450" cy="7065645"/>
                     </a:xfrm>
                     <a:prstGeom prst="rect">
                       <a:avLst/>
                     </a:prstGeom>
                     <a:noFill/>
-                    <a:ln>
-                      <a:noFill/>
-                    </a:ln>
                   </pic:spPr>
                 </pic:pic>
               </a:graphicData>
@@ -16850,8 +17050,35 @@
           </wp:inline>
         </w:drawing>
       </w:r>
-      <w:bookmarkEnd w:id="43"/>
-      <w:r>
+      <w:r>
+        <w:rPr>
+          <w:lang w:val="es-US"/>
+        </w:rPr>
+        <w:t xml:space="preserve"> </w:t>
+      </w:r>
+    </w:p>
+    <w:p>
+      <w:pPr>
+        <w:spacing w:after="0" w:line="480" w:lineRule="auto"/>
+        <w:rPr>
+          <w:rFonts w:ascii="Arial" w:hAnsi="Arial" w:cs="Arial"/>
+          <w:lang w:val="es-US"/>
+        </w:rPr>
+      </w:pPr>
+    </w:p>
+    <w:p>
+      <w:pPr>
+        <w:spacing w:after="0" w:line="480" w:lineRule="auto"/>
+        <w:rPr>
+          <w:rFonts w:ascii="Arial" w:hAnsi="Arial" w:cs="Arial"/>
+          <w:lang w:val="es-US"/>
+        </w:rPr>
+      </w:pPr>
+    </w:p>
+    <w:p>
+      <w:pPr>
+        <w:pStyle w:val="Ttulo2"/>
+        <w:spacing w:before="0" w:line="480" w:lineRule="auto"/>
         <w:rPr>
           <w:rFonts w:ascii="Arial" w:hAnsi="Arial" w:cs="Arial"/>
           <w:b/>
@@ -16859,33 +17086,10 @@
           <w:color w:val="000000" w:themeColor="text1"/>
           <w:sz w:val="22"/>
           <w:szCs w:val="22"/>
-          <w:lang w:val="es-US"/>
-        </w:rPr>
-        <w:t xml:space="preserve"> </w:t>
-      </w:r>
-    </w:p>
-    <w:p>
-      <w:pPr>
-        <w:spacing w:after="0" w:line="480" w:lineRule="auto"/>
-        <w:rPr>
-          <w:rFonts w:ascii="Arial" w:hAnsi="Arial" w:cs="Arial"/>
-          <w:lang w:val="es-US"/>
-        </w:rPr>
-      </w:pPr>
-    </w:p>
-    <w:p>
-      <w:pPr>
-        <w:spacing w:after="0" w:line="480" w:lineRule="auto"/>
-        <w:rPr>
-          <w:rFonts w:ascii="Arial" w:hAnsi="Arial" w:cs="Arial"/>
-          <w:lang w:val="es-US"/>
-        </w:rPr>
-      </w:pPr>
-    </w:p>
-    <w:p>
-      <w:pPr>
-        <w:pStyle w:val="Ttulo2"/>
-        <w:spacing w:before="0" w:line="480" w:lineRule="auto"/>
+        </w:rPr>
+      </w:pPr>
+      <w:bookmarkStart w:id="43" w:name="_Toc70348972"/>
+      <w:r>
         <w:rPr>
           <w:rFonts w:ascii="Arial" w:hAnsi="Arial" w:cs="Arial"/>
           <w:b/>
@@ -16894,9 +17098,15 @@
           <w:sz w:val="22"/>
           <w:szCs w:val="22"/>
         </w:rPr>
-      </w:pPr>
-      <w:bookmarkStart w:id="44" w:name="_Toc70348257"/>
-      <w:r>
+        <w:lastRenderedPageBreak/>
+        <w:t>Escenarios de Caso de Uso o tarjetas CRC</w:t>
+      </w:r>
+      <w:bookmarkEnd w:id="43"/>
+    </w:p>
+    <w:p>
+      <w:pPr>
+        <w:pStyle w:val="Ttulo3"/>
+        <w:spacing w:before="0" w:line="480" w:lineRule="auto"/>
         <w:rPr>
           <w:rFonts w:ascii="Arial" w:hAnsi="Arial" w:cs="Arial"/>
           <w:b/>
@@ -16905,15 +17115,16 @@
           <w:sz w:val="22"/>
           <w:szCs w:val="22"/>
         </w:rPr>
-        <w:lastRenderedPageBreak/>
-        <w:t>Escenarios de Caso de Uso o tarjetas CRC</w:t>
-      </w:r>
-      <w:bookmarkEnd w:id="44"/>
-    </w:p>
-    <w:p>
-      <w:pPr>
-        <w:pStyle w:val="Ttulo3"/>
-        <w:spacing w:before="0" w:line="480" w:lineRule="auto"/>
+      </w:pPr>
+      <w:r>
+        <w:rPr>
+          <w:rFonts w:ascii="Arial" w:hAnsi="Arial" w:cs="Arial"/>
+          <w:lang w:val="es-US"/>
+        </w:rPr>
+        <w:t xml:space="preserve">     </w:t>
+      </w:r>
+      <w:bookmarkStart w:id="44" w:name="_Toc70348973"/>
+      <w:r>
         <w:rPr>
           <w:rFonts w:ascii="Arial" w:hAnsi="Arial" w:cs="Arial"/>
           <w:b/>
@@ -16922,15 +17133,8 @@
           <w:sz w:val="22"/>
           <w:szCs w:val="22"/>
         </w:rPr>
-      </w:pPr>
-      <w:r>
-        <w:rPr>
-          <w:rFonts w:ascii="Arial" w:hAnsi="Arial" w:cs="Arial"/>
-          <w:lang w:val="es-US"/>
-        </w:rPr>
-        <w:t xml:space="preserve">     </w:t>
-      </w:r>
-      <w:bookmarkStart w:id="45" w:name="_Toc70348258"/>
+        <w:t xml:space="preserve">Escenario Caso de </w:t>
+      </w:r>
       <w:r>
         <w:rPr>
           <w:rFonts w:ascii="Arial" w:hAnsi="Arial" w:cs="Arial"/>
@@ -16940,7 +17144,7 @@
           <w:sz w:val="22"/>
           <w:szCs w:val="22"/>
         </w:rPr>
-        <w:t xml:space="preserve">Escenario Caso de </w:t>
+        <w:t>Uso Punto</w:t>
       </w:r>
       <w:r>
         <w:rPr>
@@ -16951,20 +17155,9 @@
           <w:sz w:val="22"/>
           <w:szCs w:val="22"/>
         </w:rPr>
-        <w:t>Uso Punto</w:t>
-      </w:r>
-      <w:r>
-        <w:rPr>
-          <w:rFonts w:ascii="Arial" w:hAnsi="Arial" w:cs="Arial"/>
-          <w:b/>
-          <w:bCs/>
-          <w:color w:val="000000" w:themeColor="text1"/>
-          <w:sz w:val="22"/>
-          <w:szCs w:val="22"/>
-        </w:rPr>
         <w:t xml:space="preserve"> de venta</w:t>
       </w:r>
-      <w:bookmarkEnd w:id="45"/>
+      <w:bookmarkEnd w:id="44"/>
     </w:p>
     <w:p>
       <w:pPr>
@@ -17127,7 +17320,7 @@
         </w:rPr>
         <w:t xml:space="preserve">     </w:t>
       </w:r>
-      <w:bookmarkStart w:id="46" w:name="_Toc70348259"/>
+      <w:bookmarkStart w:id="45" w:name="_Toc70348974"/>
       <w:r>
         <w:rPr>
           <w:rFonts w:ascii="Arial" w:hAnsi="Arial" w:cs="Arial"/>
@@ -17139,7 +17332,7 @@
         </w:rPr>
         <w:t>Escenarios Caso de Uso Modulo Inventario</w:t>
       </w:r>
-      <w:bookmarkEnd w:id="46"/>
+      <w:bookmarkEnd w:id="45"/>
     </w:p>
     <w:p>
       <w:pPr>
@@ -17172,7 +17365,7 @@
                 <w:rFonts w:ascii="Arial" w:hAnsi="Arial" w:cs="Arial"/>
               </w:rPr>
             </w:pPr>
-            <w:bookmarkStart w:id="47" w:name="_Hlk70335604"/>
+            <w:bookmarkStart w:id="46" w:name="_Hlk70335604"/>
             <w:r>
               <w:rPr>
                 <w:rFonts w:ascii="Arial" w:hAnsi="Arial" w:cs="Arial"/>
@@ -17880,7 +18073,7 @@
           </w:p>
         </w:tc>
       </w:tr>
-      <w:bookmarkEnd w:id="47"/>
+      <w:bookmarkEnd w:id="46"/>
     </w:tbl>
     <w:p>
       <w:pPr>
@@ -17903,7 +18096,7 @@
           <w:szCs w:val="22"/>
         </w:rPr>
       </w:pPr>
-      <w:bookmarkStart w:id="48" w:name="_Toc70348260"/>
+      <w:bookmarkStart w:id="47" w:name="_Toc70348975"/>
       <w:r>
         <w:rPr>
           <w:rFonts w:ascii="Arial" w:hAnsi="Arial" w:cs="Arial"/>
@@ -17916,7 +18109,7 @@
         <w:lastRenderedPageBreak/>
         <w:t>Diagrama de actividades</w:t>
       </w:r>
-      <w:bookmarkEnd w:id="48"/>
+      <w:bookmarkEnd w:id="47"/>
     </w:p>
     <w:p>
       <w:pPr>
@@ -18000,7 +18193,7 @@
           <w:szCs w:val="22"/>
         </w:rPr>
       </w:pPr>
-      <w:bookmarkStart w:id="49" w:name="_Toc70348261"/>
+      <w:bookmarkStart w:id="48" w:name="_Toc70348976"/>
       <w:r>
         <w:rPr>
           <w:rFonts w:ascii="Arial" w:hAnsi="Arial" w:cs="Arial"/>
@@ -18024,7 +18217,7 @@
         </w:rPr>
         <w:t>Secuencias</w:t>
       </w:r>
-      <w:bookmarkEnd w:id="49"/>
+      <w:bookmarkEnd w:id="48"/>
     </w:p>
     <w:p>
       <w:pPr>
@@ -18046,7 +18239,7 @@
         </w:rPr>
         <w:t xml:space="preserve">     </w:t>
       </w:r>
-      <w:bookmarkStart w:id="50" w:name="_Toc70348262"/>
+      <w:bookmarkStart w:id="49" w:name="_Toc70348977"/>
       <w:r>
         <w:rPr>
           <w:rFonts w:ascii="Arial" w:hAnsi="Arial" w:cs="Arial"/>
@@ -18058,7 +18251,7 @@
         </w:rPr>
         <w:t>Diagrama de secuencia para Ventas</w:t>
       </w:r>
-      <w:bookmarkEnd w:id="50"/>
+      <w:bookmarkEnd w:id="49"/>
       <w:r>
         <w:rPr>
           <w:rFonts w:ascii="Arial" w:hAnsi="Arial" w:cs="Arial"/>
@@ -18080,14 +18273,21 @@
       </w:pPr>
       <w:r>
         <w:rPr>
-          <w:rFonts w:ascii="Arial" w:hAnsi="Arial" w:cs="Arial"/>
           <w:noProof/>
         </w:rPr>
         <w:drawing>
-          <wp:inline distT="0" distB="0" distL="0" distR="0" wp14:anchorId="3B8233DE" wp14:editId="2559972A">
-            <wp:extent cx="5910018" cy="6172200"/>
-            <wp:effectExtent l="0" t="0" r="0" b="0"/>
-            <wp:docPr id="226" name="Imagen 226"/>
+          <wp:anchor distT="0" distB="0" distL="114300" distR="114300" simplePos="0" relativeHeight="251686912" behindDoc="0" locked="0" layoutInCell="1" allowOverlap="1" wp14:anchorId="755F9208" wp14:editId="704092F3">
+            <wp:simplePos x="0" y="0"/>
+            <wp:positionH relativeFrom="column">
+              <wp:posOffset>-88436</wp:posOffset>
+            </wp:positionH>
+            <wp:positionV relativeFrom="paragraph">
+              <wp:posOffset>224587</wp:posOffset>
+            </wp:positionV>
+            <wp:extent cx="5979417" cy="6247119"/>
+            <wp:effectExtent l="0" t="0" r="2540" b="1905"/>
+            <wp:wrapSquare wrapText="bothSides"/>
+            <wp:docPr id="4" name="Imagen 4"/>
             <wp:cNvGraphicFramePr>
               <a:graphicFrameLocks xmlns:a="http://schemas.openxmlformats.org/drawingml/2006/main" noChangeAspect="1"/>
             </wp:cNvGraphicFramePr>
@@ -18095,120 +18295,36 @@
               <a:graphicData uri="http://schemas.openxmlformats.org/drawingml/2006/picture">
                 <pic:pic xmlns:pic="http://schemas.openxmlformats.org/drawingml/2006/picture">
                   <pic:nvPicPr>
-                    <pic:cNvPr id="1" name=""/>
-                    <pic:cNvPicPr/>
+                    <pic:cNvPr id="0" name="Picture 2"/>
+                    <pic:cNvPicPr>
+                      <a:picLocks noChangeAspect="1" noChangeArrowheads="1"/>
+                    </pic:cNvPicPr>
                   </pic:nvPicPr>
                   <pic:blipFill>
-                    <a:blip r:embed="rId32"/>
-                    <a:stretch>
-                      <a:fillRect/>
-                    </a:stretch>
-                  </pic:blipFill>
-                  <pic:spPr>
-                    <a:xfrm>
-                      <a:off x="0" y="0"/>
-                      <a:ext cx="5921925" cy="6184635"/>
-                    </a:xfrm>
-                    <a:prstGeom prst="rect">
-                      <a:avLst/>
-                    </a:prstGeom>
-                  </pic:spPr>
-                </pic:pic>
-              </a:graphicData>
-            </a:graphic>
-          </wp:inline>
-        </w:drawing>
-      </w:r>
-    </w:p>
-    <w:p>
-      <w:pPr>
-        <w:spacing w:after="0" w:line="480" w:lineRule="auto"/>
-        <w:rPr>
-          <w:rFonts w:ascii="Arial" w:hAnsi="Arial" w:cs="Arial"/>
-        </w:rPr>
-      </w:pPr>
-    </w:p>
-    <w:p>
-      <w:pPr>
-        <w:spacing w:after="0" w:line="480" w:lineRule="auto"/>
-        <w:rPr>
-          <w:rFonts w:ascii="Arial" w:hAnsi="Arial" w:cs="Arial"/>
-        </w:rPr>
-      </w:pPr>
-    </w:p>
-    <w:p>
-      <w:pPr>
-        <w:spacing w:after="0" w:line="480" w:lineRule="auto"/>
-        <w:rPr>
-          <w:rFonts w:ascii="Arial" w:hAnsi="Arial" w:cs="Arial"/>
-        </w:rPr>
-      </w:pPr>
-    </w:p>
-    <w:p>
-      <w:pPr>
-        <w:pStyle w:val="Ttulo3"/>
-        <w:spacing w:before="0" w:line="480" w:lineRule="auto"/>
-        <w:rPr>
-          <w:rFonts w:ascii="Arial" w:hAnsi="Arial" w:cs="Arial"/>
-          <w:b/>
-          <w:bCs/>
-          <w:color w:val="000000" w:themeColor="text1"/>
-          <w:sz w:val="22"/>
-          <w:szCs w:val="22"/>
-        </w:rPr>
-      </w:pPr>
-      <w:bookmarkStart w:id="51" w:name="_Toc70348263"/>
-      <w:r>
-        <w:rPr>
-          <w:rFonts w:ascii="Arial" w:hAnsi="Arial" w:cs="Arial"/>
-          <w:noProof/>
-          <w:sz w:val="22"/>
-          <w:szCs w:val="22"/>
-        </w:rPr>
-        <w:lastRenderedPageBreak/>
-        <w:drawing>
-          <wp:anchor distT="0" distB="0" distL="114300" distR="114300" simplePos="0" relativeHeight="251677696" behindDoc="0" locked="0" layoutInCell="1" allowOverlap="1" wp14:anchorId="39D9ADF7" wp14:editId="113AFC27">
-            <wp:simplePos x="0" y="0"/>
-            <wp:positionH relativeFrom="column">
-              <wp:posOffset>-174625</wp:posOffset>
-            </wp:positionH>
-            <wp:positionV relativeFrom="paragraph">
-              <wp:posOffset>378884</wp:posOffset>
-            </wp:positionV>
-            <wp:extent cx="6158422" cy="6578600"/>
-            <wp:effectExtent l="0" t="0" r="0" b="0"/>
-            <wp:wrapSquare wrapText="bothSides"/>
-            <wp:docPr id="228" name="Imagen 228"/>
-            <wp:cNvGraphicFramePr>
-              <a:graphicFrameLocks xmlns:a="http://schemas.openxmlformats.org/drawingml/2006/main" noChangeAspect="1"/>
-            </wp:cNvGraphicFramePr>
-            <a:graphic xmlns:a="http://schemas.openxmlformats.org/drawingml/2006/main">
-              <a:graphicData uri="http://schemas.openxmlformats.org/drawingml/2006/picture">
-                <pic:pic xmlns:pic="http://schemas.openxmlformats.org/drawingml/2006/picture">
-                  <pic:nvPicPr>
-                    <pic:cNvPr id="1" name=""/>
-                    <pic:cNvPicPr/>
-                  </pic:nvPicPr>
-                  <pic:blipFill>
-                    <a:blip r:embed="rId33">
+                    <a:blip r:embed="rId32">
                       <a:extLst>
                         <a:ext uri="{28A0092B-C50C-407E-A947-70E740481C1C}">
                           <a14:useLocalDpi xmlns:a14="http://schemas.microsoft.com/office/drawing/2010/main" val="0"/>
                         </a:ext>
                       </a:extLst>
                     </a:blip>
+                    <a:srcRect/>
                     <a:stretch>
                       <a:fillRect/>
                     </a:stretch>
                   </pic:blipFill>
-                  <pic:spPr>
+                  <pic:spPr bwMode="auto">
                     <a:xfrm>
                       <a:off x="0" y="0"/>
-                      <a:ext cx="6158422" cy="6578600"/>
+                      <a:ext cx="5979417" cy="6247119"/>
                     </a:xfrm>
                     <a:prstGeom prst="rect">
                       <a:avLst/>
                     </a:prstGeom>
+                    <a:noFill/>
+                    <a:ln>
+                      <a:noFill/>
+                    </a:ln>
                   </pic:spPr>
                 </pic:pic>
               </a:graphicData>
@@ -18222,7 +18338,35 @@
           </wp:anchor>
         </w:drawing>
       </w:r>
-      <w:r>
+    </w:p>
+    <w:p>
+      <w:pPr>
+        <w:spacing w:after="0" w:line="480" w:lineRule="auto"/>
+        <w:rPr>
+          <w:rFonts w:ascii="Arial" w:hAnsi="Arial" w:cs="Arial"/>
+        </w:rPr>
+      </w:pPr>
+    </w:p>
+    <w:p>
+      <w:pPr>
+        <w:spacing w:after="0" w:line="480" w:lineRule="auto"/>
+        <w:rPr>
+          <w:rFonts w:ascii="Arial" w:hAnsi="Arial" w:cs="Arial"/>
+        </w:rPr>
+      </w:pPr>
+    </w:p>
+    <w:p>
+      <w:pPr>
+        <w:spacing w:after="0" w:line="480" w:lineRule="auto"/>
+        <w:rPr>
+          <w:rFonts w:ascii="Arial" w:hAnsi="Arial" w:cs="Arial"/>
+        </w:rPr>
+      </w:pPr>
+    </w:p>
+    <w:p>
+      <w:pPr>
+        <w:pStyle w:val="Ttulo3"/>
+        <w:spacing w:before="0" w:line="480" w:lineRule="auto"/>
         <w:rPr>
           <w:rFonts w:ascii="Arial" w:hAnsi="Arial" w:cs="Arial"/>
           <w:b/>
@@ -18231,127 +18375,26 @@
           <w:sz w:val="22"/>
           <w:szCs w:val="22"/>
         </w:rPr>
-        <w:t xml:space="preserve"> </w:t>
-      </w:r>
-      <w:r>
-        <w:rPr>
-          <w:rFonts w:ascii="Arial" w:hAnsi="Arial" w:cs="Arial"/>
-          <w:lang w:val="es-US"/>
-        </w:rPr>
-        <w:t xml:space="preserve">     </w:t>
-      </w:r>
-      <w:r>
-        <w:rPr>
-          <w:rFonts w:ascii="Arial" w:hAnsi="Arial" w:cs="Arial"/>
-          <w:b/>
-          <w:bCs/>
-          <w:color w:val="000000" w:themeColor="text1"/>
-          <w:sz w:val="22"/>
-          <w:szCs w:val="22"/>
-        </w:rPr>
-        <w:t>Diagrama de secuencia para Inventario</w:t>
-      </w:r>
-      <w:bookmarkEnd w:id="51"/>
-    </w:p>
-    <w:p>
-      <w:pPr>
-        <w:spacing w:after="0" w:line="480" w:lineRule="auto"/>
-        <w:rPr>
-          <w:rFonts w:ascii="Arial" w:hAnsi="Arial" w:cs="Arial"/>
-          <w:b/>
-          <w:bCs/>
-          <w:color w:val="000000" w:themeColor="text1"/>
-        </w:rPr>
-      </w:pPr>
-    </w:p>
-    <w:p>
-      <w:pPr>
-        <w:spacing w:after="0" w:line="480" w:lineRule="auto"/>
-        <w:rPr>
-          <w:rFonts w:ascii="Arial" w:hAnsi="Arial" w:cs="Arial"/>
-        </w:rPr>
-      </w:pPr>
-    </w:p>
-    <w:p>
-      <w:pPr>
-        <w:spacing w:after="0" w:line="480" w:lineRule="auto"/>
-        <w:rPr>
-          <w:rFonts w:ascii="Arial" w:hAnsi="Arial" w:cs="Arial"/>
-        </w:rPr>
-      </w:pPr>
-    </w:p>
-    <w:p>
-      <w:pPr>
-        <w:spacing w:after="0" w:line="480" w:lineRule="auto"/>
-        <w:rPr>
-          <w:rFonts w:ascii="Arial" w:hAnsi="Arial" w:cs="Arial"/>
-          <w:b/>
-          <w:bCs/>
-        </w:rPr>
-      </w:pPr>
-    </w:p>
-    <w:p>
-      <w:pPr>
-        <w:spacing w:after="0" w:line="480" w:lineRule="auto"/>
-        <w:jc w:val="center"/>
-        <w:rPr>
-          <w:rFonts w:ascii="Arial" w:hAnsi="Arial" w:cs="Arial"/>
-          <w:b/>
-          <w:bCs/>
-          <w:lang w:val="es-US"/>
-        </w:rPr>
-      </w:pPr>
-    </w:p>
-    <w:p>
-      <w:pPr>
-        <w:pStyle w:val="Ttulo3"/>
-        <w:spacing w:before="0" w:line="480" w:lineRule="auto"/>
-        <w:rPr>
-          <w:rFonts w:ascii="Arial" w:hAnsi="Arial" w:cs="Arial"/>
-          <w:b/>
-          <w:bCs/>
-          <w:color w:val="000000" w:themeColor="text1"/>
-          <w:sz w:val="22"/>
-          <w:szCs w:val="22"/>
-        </w:rPr>
-      </w:pPr>
-      <w:r>
-        <w:rPr>
-          <w:rFonts w:ascii="Arial" w:hAnsi="Arial" w:cs="Arial"/>
-          <w:lang w:val="es-US"/>
-        </w:rPr>
-        <w:t xml:space="preserve">     </w:t>
-      </w:r>
-      <w:bookmarkStart w:id="52" w:name="_Toc70348264"/>
-      <w:r>
-        <w:rPr>
-          <w:rFonts w:ascii="Arial" w:hAnsi="Arial" w:cs="Arial"/>
-          <w:b/>
-          <w:bCs/>
-          <w:color w:val="000000" w:themeColor="text1"/>
-          <w:sz w:val="22"/>
-          <w:szCs w:val="22"/>
-        </w:rPr>
-        <w:t>Diagrama de secuencia para proveedor</w:t>
-      </w:r>
-      <w:r>
-        <w:rPr>
-          <w:rFonts w:ascii="Arial" w:hAnsi="Arial" w:cs="Arial"/>
+      </w:pPr>
+      <w:bookmarkStart w:id="50" w:name="_Toc70348978"/>
+      <w:r>
+        <w:rPr>
           <w:noProof/>
         </w:rPr>
+        <w:lastRenderedPageBreak/>
         <w:drawing>
-          <wp:anchor distT="0" distB="0" distL="114300" distR="114300" simplePos="0" relativeHeight="251678720" behindDoc="0" locked="0" layoutInCell="1" allowOverlap="1" wp14:anchorId="6F93225D" wp14:editId="20402D74">
+          <wp:anchor distT="0" distB="0" distL="114300" distR="114300" simplePos="0" relativeHeight="251687936" behindDoc="0" locked="0" layoutInCell="1" allowOverlap="1" wp14:anchorId="5599B8BC" wp14:editId="7614D6E2">
             <wp:simplePos x="0" y="0"/>
             <wp:positionH relativeFrom="column">
-              <wp:posOffset>-191558</wp:posOffset>
+              <wp:posOffset>-377825</wp:posOffset>
             </wp:positionH>
             <wp:positionV relativeFrom="paragraph">
-              <wp:posOffset>386080</wp:posOffset>
+              <wp:posOffset>466725</wp:posOffset>
             </wp:positionV>
-            <wp:extent cx="6423522" cy="5791200"/>
-            <wp:effectExtent l="0" t="0" r="0" b="0"/>
+            <wp:extent cx="6511290" cy="6949440"/>
+            <wp:effectExtent l="0" t="0" r="3810" b="3810"/>
             <wp:wrapSquare wrapText="bothSides"/>
-            <wp:docPr id="230" name="Imagen 230"/>
+            <wp:docPr id="6" name="Imagen 6"/>
             <wp:cNvGraphicFramePr>
               <a:graphicFrameLocks xmlns:a="http://schemas.openxmlformats.org/drawingml/2006/main" noChangeAspect="1"/>
             </wp:cNvGraphicFramePr>
@@ -18359,29 +18402,36 @@
               <a:graphicData uri="http://schemas.openxmlformats.org/drawingml/2006/picture">
                 <pic:pic xmlns:pic="http://schemas.openxmlformats.org/drawingml/2006/picture">
                   <pic:nvPicPr>
-                    <pic:cNvPr id="1" name=""/>
-                    <pic:cNvPicPr/>
+                    <pic:cNvPr id="0" name="Picture 4"/>
+                    <pic:cNvPicPr>
+                      <a:picLocks noChangeAspect="1" noChangeArrowheads="1"/>
+                    </pic:cNvPicPr>
                   </pic:nvPicPr>
                   <pic:blipFill>
-                    <a:blip r:embed="rId34">
+                    <a:blip r:embed="rId33">
                       <a:extLst>
                         <a:ext uri="{28A0092B-C50C-407E-A947-70E740481C1C}">
                           <a14:useLocalDpi xmlns:a14="http://schemas.microsoft.com/office/drawing/2010/main" val="0"/>
                         </a:ext>
                       </a:extLst>
                     </a:blip>
+                    <a:srcRect/>
                     <a:stretch>
                       <a:fillRect/>
                     </a:stretch>
                   </pic:blipFill>
-                  <pic:spPr>
+                  <pic:spPr bwMode="auto">
                     <a:xfrm>
                       <a:off x="0" y="0"/>
-                      <a:ext cx="6423522" cy="5791200"/>
+                      <a:ext cx="6511290" cy="6949440"/>
                     </a:xfrm>
                     <a:prstGeom prst="rect">
                       <a:avLst/>
                     </a:prstGeom>
+                    <a:noFill/>
+                    <a:ln>
+                      <a:noFill/>
+                    </a:ln>
                   </pic:spPr>
                 </pic:pic>
               </a:graphicData>
@@ -18395,57 +18445,7 @@
           </wp:anchor>
         </w:drawing>
       </w:r>
-      <w:bookmarkEnd w:id="52"/>
-    </w:p>
-    <w:p>
-      <w:pPr>
-        <w:spacing w:after="0" w:line="480" w:lineRule="auto"/>
-        <w:rPr>
-          <w:rFonts w:ascii="Arial" w:hAnsi="Arial" w:cs="Arial"/>
-          <w:lang w:val="es-US"/>
-        </w:rPr>
-      </w:pPr>
-    </w:p>
-    <w:p>
-      <w:pPr>
-        <w:spacing w:after="0" w:line="480" w:lineRule="auto"/>
-        <w:rPr>
-          <w:rFonts w:ascii="Arial" w:hAnsi="Arial" w:cs="Arial"/>
-          <w:lang w:val="es-US"/>
-        </w:rPr>
-      </w:pPr>
-    </w:p>
-    <w:p>
-      <w:pPr>
-        <w:spacing w:after="0" w:line="480" w:lineRule="auto"/>
-        <w:rPr>
-          <w:rFonts w:ascii="Arial" w:hAnsi="Arial" w:cs="Arial"/>
-          <w:lang w:val="es-US"/>
-        </w:rPr>
-      </w:pPr>
-    </w:p>
-    <w:p>
-      <w:pPr>
-        <w:spacing w:after="0" w:line="480" w:lineRule="auto"/>
-        <w:rPr>
-          <w:rFonts w:ascii="Arial" w:hAnsi="Arial" w:cs="Arial"/>
-          <w:lang w:val="es-US"/>
-        </w:rPr>
-      </w:pPr>
-    </w:p>
-    <w:p>
-      <w:pPr>
-        <w:spacing w:after="0" w:line="480" w:lineRule="auto"/>
-        <w:rPr>
-          <w:rFonts w:ascii="Arial" w:hAnsi="Arial" w:cs="Arial"/>
-          <w:lang w:val="es-US"/>
-        </w:rPr>
-      </w:pPr>
-    </w:p>
-    <w:p>
-      <w:pPr>
-        <w:pStyle w:val="Ttulo3"/>
-        <w:spacing w:before="0" w:line="480" w:lineRule="auto"/>
+      <w:r>
         <w:rPr>
           <w:rFonts w:ascii="Arial" w:hAnsi="Arial" w:cs="Arial"/>
           <w:b/>
@@ -18454,16 +18454,15 @@
           <w:sz w:val="22"/>
           <w:szCs w:val="22"/>
         </w:rPr>
-      </w:pPr>
+        <w:t xml:space="preserve"> </w:t>
+      </w:r>
       <w:r>
         <w:rPr>
           <w:rFonts w:ascii="Arial" w:hAnsi="Arial" w:cs="Arial"/>
           <w:lang w:val="es-US"/>
         </w:rPr>
-        <w:lastRenderedPageBreak/>
         <w:t xml:space="preserve">     </w:t>
       </w:r>
-      <w:bookmarkStart w:id="53" w:name="_Toc70348265"/>
       <w:r>
         <w:rPr>
           <w:rFonts w:ascii="Arial" w:hAnsi="Arial" w:cs="Arial"/>
@@ -18473,26 +18472,118 @@
           <w:sz w:val="22"/>
           <w:szCs w:val="22"/>
         </w:rPr>
-        <w:t>Diagrama de secuencia para Iniciar Sesión</w:t>
-      </w:r>
-      <w:r>
-        <w:rPr>
-          <w:rFonts w:ascii="Arial" w:hAnsi="Arial" w:cs="Arial"/>
+        <w:t>Diagrama de secuencia para Inventario</w:t>
+      </w:r>
+      <w:bookmarkEnd w:id="50"/>
+    </w:p>
+    <w:p>
+      <w:pPr>
+        <w:spacing w:after="0" w:line="480" w:lineRule="auto"/>
+        <w:rPr>
+          <w:rFonts w:ascii="Arial" w:hAnsi="Arial" w:cs="Arial"/>
+          <w:b/>
+          <w:bCs/>
+          <w:color w:val="000000" w:themeColor="text1"/>
+        </w:rPr>
+      </w:pPr>
+    </w:p>
+    <w:p>
+      <w:pPr>
+        <w:spacing w:after="0" w:line="480" w:lineRule="auto"/>
+        <w:rPr>
+          <w:rFonts w:ascii="Arial" w:hAnsi="Arial" w:cs="Arial"/>
+        </w:rPr>
+      </w:pPr>
+    </w:p>
+    <w:p>
+      <w:pPr>
+        <w:spacing w:after="0" w:line="480" w:lineRule="auto"/>
+        <w:rPr>
+          <w:rFonts w:ascii="Arial" w:hAnsi="Arial" w:cs="Arial"/>
+        </w:rPr>
+      </w:pPr>
+    </w:p>
+    <w:p>
+      <w:pPr>
+        <w:spacing w:after="0" w:line="480" w:lineRule="auto"/>
+        <w:rPr>
+          <w:rFonts w:ascii="Arial" w:hAnsi="Arial" w:cs="Arial"/>
+          <w:b/>
+          <w:bCs/>
+        </w:rPr>
+      </w:pPr>
+    </w:p>
+    <w:p>
+      <w:pPr>
+        <w:spacing w:after="0" w:line="480" w:lineRule="auto"/>
+        <w:jc w:val="center"/>
+        <w:rPr>
+          <w:rFonts w:ascii="Arial" w:hAnsi="Arial" w:cs="Arial"/>
+          <w:b/>
+          <w:bCs/>
+          <w:lang w:val="es-US"/>
+        </w:rPr>
+      </w:pPr>
+    </w:p>
+    <w:p>
+      <w:pPr>
+        <w:pStyle w:val="Ttulo3"/>
+        <w:spacing w:before="0" w:line="480" w:lineRule="auto"/>
+        <w:rPr>
+          <w:rFonts w:ascii="Arial" w:hAnsi="Arial" w:cs="Arial"/>
+          <w:b/>
+          <w:bCs/>
+          <w:color w:val="000000" w:themeColor="text1"/>
+          <w:sz w:val="22"/>
+          <w:szCs w:val="22"/>
+        </w:rPr>
+      </w:pPr>
+      <w:r>
+        <w:rPr>
+          <w:rFonts w:ascii="Arial" w:hAnsi="Arial" w:cs="Arial"/>
+          <w:lang w:val="es-US"/>
+        </w:rPr>
+        <w:t xml:space="preserve">     </w:t>
+      </w:r>
+      <w:bookmarkStart w:id="51" w:name="_Toc70348979"/>
+      <w:r>
+        <w:rPr>
+          <w:rFonts w:ascii="Arial" w:hAnsi="Arial" w:cs="Arial"/>
+          <w:b/>
+          <w:bCs/>
+          <w:color w:val="000000" w:themeColor="text1"/>
+          <w:sz w:val="22"/>
+          <w:szCs w:val="22"/>
+        </w:rPr>
+        <w:t>Diagrama de secuencia para proveedor</w:t>
+      </w:r>
+      <w:bookmarkEnd w:id="51"/>
+    </w:p>
+    <w:p>
+      <w:pPr>
+        <w:spacing w:after="0" w:line="480" w:lineRule="auto"/>
+        <w:rPr>
+          <w:rFonts w:ascii="Arial" w:hAnsi="Arial" w:cs="Arial"/>
+          <w:lang w:val="es-US"/>
+        </w:rPr>
+      </w:pPr>
+      <w:r>
+        <w:rPr>
           <w:noProof/>
         </w:rPr>
         <w:drawing>
-          <wp:anchor distT="0" distB="0" distL="114300" distR="114300" simplePos="0" relativeHeight="251679744" behindDoc="0" locked="0" layoutInCell="1" allowOverlap="1" wp14:anchorId="6E63D53B" wp14:editId="6F263B3F">
+          <wp:anchor distT="0" distB="0" distL="114300" distR="114300" simplePos="0" relativeHeight="251688960" behindDoc="0" locked="0" layoutInCell="1" allowOverlap="1" wp14:anchorId="6D97061F" wp14:editId="37F976AE">
             <wp:simplePos x="0" y="0"/>
-            <wp:positionH relativeFrom="margin">
-              <wp:posOffset>-267335</wp:posOffset>
+            <wp:positionH relativeFrom="column">
+              <wp:posOffset>-243038</wp:posOffset>
             </wp:positionH>
             <wp:positionV relativeFrom="paragraph">
-              <wp:posOffset>363220</wp:posOffset>
+              <wp:posOffset>320808</wp:posOffset>
             </wp:positionV>
-            <wp:extent cx="6338570" cy="6010910"/>
-            <wp:effectExtent l="0" t="0" r="5080" b="8890"/>
+            <wp:extent cx="6295390" cy="5669280"/>
+            <wp:effectExtent l="0" t="0" r="0" b="7620"/>
             <wp:wrapSquare wrapText="bothSides"/>
-            <wp:docPr id="233" name="Imagen 233"/>
+            <wp:docPr id="8" name="Imagen 8"/>
             <wp:cNvGraphicFramePr>
               <a:graphicFrameLocks xmlns:a="http://schemas.openxmlformats.org/drawingml/2006/main" noChangeAspect="1"/>
             </wp:cNvGraphicFramePr>
@@ -18500,29 +18591,36 @@
               <a:graphicData uri="http://schemas.openxmlformats.org/drawingml/2006/picture">
                 <pic:pic xmlns:pic="http://schemas.openxmlformats.org/drawingml/2006/picture">
                   <pic:nvPicPr>
-                    <pic:cNvPr id="1" name=""/>
-                    <pic:cNvPicPr/>
+                    <pic:cNvPr id="0" name="Picture 6"/>
+                    <pic:cNvPicPr>
+                      <a:picLocks noChangeAspect="1" noChangeArrowheads="1"/>
+                    </pic:cNvPicPr>
                   </pic:nvPicPr>
                   <pic:blipFill>
-                    <a:blip r:embed="rId35">
+                    <a:blip r:embed="rId34">
                       <a:extLst>
                         <a:ext uri="{28A0092B-C50C-407E-A947-70E740481C1C}">
                           <a14:useLocalDpi xmlns:a14="http://schemas.microsoft.com/office/drawing/2010/main" val="0"/>
                         </a:ext>
                       </a:extLst>
                     </a:blip>
+                    <a:srcRect/>
                     <a:stretch>
                       <a:fillRect/>
                     </a:stretch>
                   </pic:blipFill>
-                  <pic:spPr>
+                  <pic:spPr bwMode="auto">
                     <a:xfrm>
                       <a:off x="0" y="0"/>
-                      <a:ext cx="6338570" cy="6010910"/>
+                      <a:ext cx="6295390" cy="5669280"/>
                     </a:xfrm>
                     <a:prstGeom prst="rect">
                       <a:avLst/>
                     </a:prstGeom>
+                    <a:noFill/>
+                    <a:ln>
+                      <a:noFill/>
+                    </a:ln>
                   </pic:spPr>
                 </pic:pic>
               </a:graphicData>
@@ -18536,7 +18634,6 @@
           </wp:anchor>
         </w:drawing>
       </w:r>
-      <w:bookmarkEnd w:id="53"/>
     </w:p>
     <w:p>
       <w:pPr>
@@ -18546,6 +18643,144 @@
           <w:lang w:val="es-US"/>
         </w:rPr>
       </w:pPr>
+    </w:p>
+    <w:p>
+      <w:pPr>
+        <w:spacing w:after="0" w:line="480" w:lineRule="auto"/>
+        <w:rPr>
+          <w:rFonts w:ascii="Arial" w:hAnsi="Arial" w:cs="Arial"/>
+          <w:lang w:val="es-US"/>
+        </w:rPr>
+      </w:pPr>
+    </w:p>
+    <w:p>
+      <w:pPr>
+        <w:spacing w:after="0" w:line="480" w:lineRule="auto"/>
+        <w:rPr>
+          <w:rFonts w:ascii="Arial" w:hAnsi="Arial" w:cs="Arial"/>
+          <w:lang w:val="es-US"/>
+        </w:rPr>
+      </w:pPr>
+    </w:p>
+    <w:p>
+      <w:pPr>
+        <w:spacing w:after="0" w:line="480" w:lineRule="auto"/>
+        <w:rPr>
+          <w:rFonts w:ascii="Arial" w:hAnsi="Arial" w:cs="Arial"/>
+          <w:lang w:val="es-US"/>
+        </w:rPr>
+      </w:pPr>
+    </w:p>
+    <w:p>
+      <w:pPr>
+        <w:pStyle w:val="Ttulo3"/>
+        <w:spacing w:before="0" w:line="480" w:lineRule="auto"/>
+        <w:rPr>
+          <w:rFonts w:ascii="Arial" w:hAnsi="Arial" w:cs="Arial"/>
+          <w:b/>
+          <w:bCs/>
+          <w:color w:val="000000" w:themeColor="text1"/>
+          <w:sz w:val="22"/>
+          <w:szCs w:val="22"/>
+        </w:rPr>
+      </w:pPr>
+      <w:r>
+        <w:rPr>
+          <w:rFonts w:ascii="Arial" w:hAnsi="Arial" w:cs="Arial"/>
+          <w:lang w:val="es-US"/>
+        </w:rPr>
+        <w:lastRenderedPageBreak/>
+        <w:t xml:space="preserve">     </w:t>
+      </w:r>
+      <w:bookmarkStart w:id="52" w:name="_Toc70348980"/>
+      <w:r>
+        <w:rPr>
+          <w:rFonts w:ascii="Arial" w:hAnsi="Arial" w:cs="Arial"/>
+          <w:b/>
+          <w:bCs/>
+          <w:color w:val="000000" w:themeColor="text1"/>
+          <w:sz w:val="22"/>
+          <w:szCs w:val="22"/>
+        </w:rPr>
+        <w:t>Diagrama de secuencia para Iniciar Sesión</w:t>
+      </w:r>
+      <w:bookmarkEnd w:id="52"/>
+    </w:p>
+    <w:p>
+      <w:pPr>
+        <w:spacing w:after="0" w:line="480" w:lineRule="auto"/>
+        <w:rPr>
+          <w:rFonts w:ascii="Arial" w:hAnsi="Arial" w:cs="Arial"/>
+          <w:lang w:val="es-US"/>
+        </w:rPr>
+      </w:pPr>
+      <w:r>
+        <w:rPr>
+          <w:noProof/>
+        </w:rPr>
+        <w:drawing>
+          <wp:anchor distT="0" distB="0" distL="114300" distR="114300" simplePos="0" relativeHeight="251689984" behindDoc="0" locked="0" layoutInCell="1" allowOverlap="1" wp14:anchorId="6FD26E87" wp14:editId="3BFFE2B8">
+            <wp:simplePos x="0" y="0"/>
+            <wp:positionH relativeFrom="column">
+              <wp:posOffset>-579889</wp:posOffset>
+            </wp:positionH>
+            <wp:positionV relativeFrom="paragraph">
+              <wp:posOffset>424414</wp:posOffset>
+            </wp:positionV>
+            <wp:extent cx="7058660" cy="5890260"/>
+            <wp:effectExtent l="0" t="0" r="8890" b="0"/>
+            <wp:wrapSquare wrapText="bothSides"/>
+            <wp:docPr id="11" name="Imagen 11"/>
+            <wp:cNvGraphicFramePr>
+              <a:graphicFrameLocks xmlns:a="http://schemas.openxmlformats.org/drawingml/2006/main" noChangeAspect="1"/>
+            </wp:cNvGraphicFramePr>
+            <a:graphic xmlns:a="http://schemas.openxmlformats.org/drawingml/2006/main">
+              <a:graphicData uri="http://schemas.openxmlformats.org/drawingml/2006/picture">
+                <pic:pic xmlns:pic="http://schemas.openxmlformats.org/drawingml/2006/picture">
+                  <pic:nvPicPr>
+                    <pic:cNvPr id="0" name="Picture 8"/>
+                    <pic:cNvPicPr>
+                      <a:picLocks noChangeAspect="1" noChangeArrowheads="1"/>
+                    </pic:cNvPicPr>
+                  </pic:nvPicPr>
+                  <pic:blipFill>
+                    <a:blip r:embed="rId35">
+                      <a:extLst>
+                        <a:ext uri="{28A0092B-C50C-407E-A947-70E740481C1C}">
+                          <a14:useLocalDpi xmlns:a14="http://schemas.microsoft.com/office/drawing/2010/main" val="0"/>
+                        </a:ext>
+                      </a:extLst>
+                    </a:blip>
+                    <a:srcRect/>
+                    <a:stretch>
+                      <a:fillRect/>
+                    </a:stretch>
+                  </pic:blipFill>
+                  <pic:spPr bwMode="auto">
+                    <a:xfrm>
+                      <a:off x="0" y="0"/>
+                      <a:ext cx="7058660" cy="5890260"/>
+                    </a:xfrm>
+                    <a:prstGeom prst="rect">
+                      <a:avLst/>
+                    </a:prstGeom>
+                    <a:noFill/>
+                    <a:ln>
+                      <a:noFill/>
+                    </a:ln>
+                  </pic:spPr>
+                </pic:pic>
+              </a:graphicData>
+            </a:graphic>
+            <wp14:sizeRelH relativeFrom="page">
+              <wp14:pctWidth>0</wp14:pctWidth>
+            </wp14:sizeRelH>
+            <wp14:sizeRelV relativeFrom="page">
+              <wp14:pctHeight>0</wp14:pctHeight>
+            </wp14:sizeRelV>
+          </wp:anchor>
+        </w:drawing>
+      </w:r>
     </w:p>
     <w:p>
       <w:pPr>
@@ -18597,7 +18832,7 @@
           <w:lang w:val="es-US"/>
         </w:rPr>
       </w:pPr>
-      <w:bookmarkStart w:id="54" w:name="_Toc70348266"/>
+      <w:bookmarkStart w:id="53" w:name="_Toc70348981"/>
       <w:r>
         <w:rPr>
           <w:rFonts w:ascii="Arial" w:hAnsi="Arial" w:cs="Arial"/>
@@ -18611,7 +18846,7 @@
         <w:lastRenderedPageBreak/>
         <w:t>Diagramas de Flujo de Datos</w:t>
       </w:r>
-      <w:bookmarkEnd w:id="54"/>
+      <w:bookmarkEnd w:id="53"/>
     </w:p>
     <w:p>
       <w:pPr>
@@ -18626,7 +18861,7 @@
           <w:szCs w:val="22"/>
         </w:rPr>
       </w:pPr>
-      <w:bookmarkStart w:id="55" w:name="_Toc70348267"/>
+      <w:bookmarkStart w:id="54" w:name="_Toc70348982"/>
       <w:r>
         <w:rPr>
           <w:rFonts w:ascii="Arial" w:hAnsi="Arial" w:cs="Arial"/>
@@ -18649,7 +18884,7 @@
         </w:rPr>
         <w:t>de contexto (Diagrama 0)</w:t>
       </w:r>
-      <w:bookmarkEnd w:id="55"/>
+      <w:bookmarkEnd w:id="54"/>
     </w:p>
     <w:p>
       <w:pPr>
@@ -18785,7 +19020,7 @@
           <w:szCs w:val="22"/>
         </w:rPr>
       </w:pPr>
-      <w:bookmarkStart w:id="56" w:name="_Toc70348268"/>
+      <w:bookmarkStart w:id="55" w:name="_Toc70348983"/>
       <w:r>
         <w:rPr>
           <w:rFonts w:ascii="Arial" w:hAnsi="Arial" w:cs="Arial"/>
@@ -18798,7 +19033,7 @@
         <w:lastRenderedPageBreak/>
         <w:t>Diagrama a nivel de Contexto</w:t>
       </w:r>
-      <w:bookmarkEnd w:id="56"/>
+      <w:bookmarkEnd w:id="55"/>
     </w:p>
     <w:p>
       <w:pPr>
@@ -18875,7 +19110,7 @@
           <w:szCs w:val="22"/>
         </w:rPr>
       </w:pPr>
-      <w:bookmarkStart w:id="57" w:name="_Toc70348269"/>
+      <w:bookmarkStart w:id="56" w:name="_Toc70348984"/>
       <w:r>
         <w:rPr>
           <w:rFonts w:ascii="Arial" w:hAnsi="Arial" w:cs="Arial"/>
@@ -18946,7 +19181,7 @@
         </w:rPr>
         <w:t xml:space="preserve"> de ventas</w:t>
       </w:r>
-      <w:bookmarkEnd w:id="57"/>
+      <w:bookmarkEnd w:id="56"/>
     </w:p>
     <w:p>
       <w:pPr>
@@ -19048,7 +19283,7 @@
           <w:lang w:val="es-US"/>
         </w:rPr>
       </w:pPr>
-      <w:bookmarkStart w:id="58" w:name="_Toc70348270"/>
+      <w:bookmarkStart w:id="57" w:name="_Toc70348985"/>
       <w:r>
         <w:rPr>
           <w:rFonts w:ascii="Arial" w:hAnsi="Arial" w:cs="Arial"/>
@@ -19062,7 +19297,7 @@
         <w:lastRenderedPageBreak/>
         <w:t>Diagramas relacionales</w:t>
       </w:r>
-      <w:bookmarkEnd w:id="58"/>
+      <w:bookmarkEnd w:id="57"/>
     </w:p>
     <w:p>
       <w:pPr>
@@ -19212,7 +19447,7 @@
           <w:lang w:val="es-US"/>
         </w:rPr>
       </w:pPr>
-      <w:bookmarkStart w:id="59" w:name="_Toc70348271"/>
+      <w:bookmarkStart w:id="58" w:name="_Toc70348986"/>
       <w:r>
         <w:rPr>
           <w:rFonts w:ascii="Arial" w:hAnsi="Arial" w:cs="Arial"/>
@@ -19226,7 +19461,7 @@
         <w:lastRenderedPageBreak/>
         <w:t>Descripción de entidades</w:t>
       </w:r>
-      <w:bookmarkEnd w:id="59"/>
+      <w:bookmarkEnd w:id="58"/>
     </w:p>
     <w:p>
       <w:pPr>
@@ -19675,7 +19910,7 @@
           <w:lang w:val="es-US"/>
         </w:rPr>
       </w:pPr>
-      <w:bookmarkStart w:id="60" w:name="_Toc70348272"/>
+      <w:bookmarkStart w:id="59" w:name="_Toc70348987"/>
       <w:r>
         <w:rPr>
           <w:rFonts w:ascii="Arial" w:hAnsi="Arial" w:cs="Arial"/>
@@ -19689,7 +19924,7 @@
         <w:lastRenderedPageBreak/>
         <w:t>Conclusiones</w:t>
       </w:r>
-      <w:bookmarkEnd w:id="60"/>
+      <w:bookmarkEnd w:id="59"/>
     </w:p>
     <w:p>
       <w:pPr>
@@ -19874,7 +20109,7 @@
           <w:lang w:val="es-US"/>
         </w:rPr>
       </w:pPr>
-      <w:bookmarkStart w:id="61" w:name="_Toc70348273"/>
+      <w:bookmarkStart w:id="60" w:name="_Toc70348988"/>
       <w:r>
         <w:rPr>
           <w:rFonts w:ascii="Arial" w:hAnsi="Arial" w:cs="Arial"/>
@@ -19888,7 +20123,7 @@
         <w:lastRenderedPageBreak/>
         <w:t>Apéndice</w:t>
       </w:r>
-      <w:bookmarkEnd w:id="61"/>
+      <w:bookmarkEnd w:id="60"/>
     </w:p>
     <w:p>
       <w:pPr>
@@ -19903,7 +20138,7 @@
           <w:lang w:val="es-US"/>
         </w:rPr>
       </w:pPr>
-      <w:bookmarkStart w:id="62" w:name="_Toc70348274"/>
+      <w:bookmarkStart w:id="61" w:name="_Toc70348989"/>
       <w:r>
         <w:rPr>
           <w:rFonts w:ascii="Arial" w:hAnsi="Arial" w:cs="Arial"/>
@@ -19928,7 +20163,7 @@
         </w:rPr>
         <w:t>ODA</w:t>
       </w:r>
-      <w:bookmarkEnd w:id="62"/>
+      <w:bookmarkEnd w:id="61"/>
     </w:p>
     <w:tbl>
       <w:tblPr>
@@ -20824,7 +21059,7 @@
           <w:szCs w:val="22"/>
         </w:rPr>
       </w:pPr>
-      <w:bookmarkStart w:id="63" w:name="_Toc70348275"/>
+      <w:bookmarkStart w:id="62" w:name="_Toc70348990"/>
       <w:r>
         <w:rPr>
           <w:rFonts w:ascii="Arial" w:hAnsi="Arial" w:cs="Arial"/>
@@ -20836,7 +21071,7 @@
         </w:rPr>
         <w:t>Detección de Problemas</w:t>
       </w:r>
-      <w:bookmarkEnd w:id="63"/>
+      <w:bookmarkEnd w:id="62"/>
     </w:p>
     <w:p>
       <w:pPr>
@@ -21884,7 +22119,7 @@
           <w:szCs w:val="22"/>
         </w:rPr>
       </w:pPr>
-      <w:bookmarkStart w:id="64" w:name="_Toc70348276"/>
+      <w:bookmarkStart w:id="63" w:name="_Toc70348991"/>
       <w:r>
         <w:rPr>
           <w:rFonts w:ascii="Arial" w:hAnsi="Arial" w:cs="Arial"/>
@@ -21897,7 +22132,7 @@
         <w:lastRenderedPageBreak/>
         <w:t>Matriz BCG</w:t>
       </w:r>
-      <w:bookmarkEnd w:id="64"/>
+      <w:bookmarkEnd w:id="63"/>
     </w:p>
     <w:tbl>
       <w:tblPr>
@@ -22369,7 +22604,7 @@
           <w:szCs w:val="22"/>
         </w:rPr>
       </w:pPr>
-      <w:bookmarkStart w:id="65" w:name="_Toc70348277"/>
+      <w:bookmarkStart w:id="64" w:name="_Toc70348992"/>
       <w:r>
         <w:rPr>
           <w:rFonts w:ascii="Arial" w:hAnsi="Arial" w:cs="Arial"/>
@@ -22382,7 +22617,7 @@
         <w:lastRenderedPageBreak/>
         <w:t>Fotos</w:t>
       </w:r>
-      <w:bookmarkEnd w:id="65"/>
+      <w:bookmarkEnd w:id="64"/>
     </w:p>
     <w:p>
       <w:pPr>
@@ -22557,24 +22792,33 @@
     </w:p>
     <w:p>
       <w:pPr>
-        <w:spacing w:after="0" w:line="480" w:lineRule="auto"/>
+        <w:pStyle w:val="Ttulo2"/>
+        <w:spacing w:line="480" w:lineRule="auto"/>
         <w:jc w:val="center"/>
-        <w:rPr>
-          <w:rFonts w:ascii="Arial" w:hAnsi="Arial" w:cs="Arial"/>
-          <w:b/>
-          <w:u w:val="single"/>
-        </w:rPr>
-      </w:pPr>
-      <w:r>
         <w:rPr>
           <w:rFonts w:ascii="Arial" w:hAnsi="Arial" w:cs="Arial"/>
           <w:b/>
           <w:bCs/>
           <w:color w:val="000000" w:themeColor="text1"/>
+          <w:sz w:val="22"/>
+          <w:szCs w:val="22"/>
+          <w:u w:val="single"/>
+        </w:rPr>
+      </w:pPr>
+      <w:bookmarkStart w:id="65" w:name="_Toc70348993"/>
+      <w:r>
+        <w:rPr>
+          <w:rFonts w:ascii="Arial" w:hAnsi="Arial" w:cs="Arial"/>
+          <w:b/>
+          <w:bCs/>
+          <w:color w:val="000000" w:themeColor="text1"/>
+          <w:sz w:val="22"/>
+          <w:szCs w:val="22"/>
         </w:rPr>
         <w:lastRenderedPageBreak/>
         <w:t>Preguntas que realizaríamos al cliente</w:t>
       </w:r>
+      <w:bookmarkEnd w:id="65"/>
     </w:p>
     <w:p>
       <w:pPr>
@@ -23011,6 +23255,7 @@
         <w:docPartUnique/>
       </w:docPartObj>
     </w:sdtPr>
+    <w:sdtEndPr/>
     <w:sdtContent>
       <w:p>
         <w:pPr>

</xml_diff>